<commit_message>
Report, added figure and section on repeating moves
</commit_message>
<xml_diff>
--- a/Informatics Large Practical Report.docx
+++ b/Informatics Large Practical Report.docx
@@ -2655,9 +2655,409 @@
       </w:pPr>
       <w:r>
         <w:rPr>
-          <w:rFonts w:ascii="Arial" w:hAnsi="Arial" w:cs="Arial"/>
-        </w:rPr>
-        <w:t>Also a drone move is considered valid if it has not been repeated. This stops the drone from getting stuck in a loop where the move which is closest to the goal in terms of Euclidean distance and does not go through a no-fly zone has already been explored. This then results in the drone only moving between the same 2 points and never successfully reaching its objective. To avoid this, as the drone moves between its starting location and its objective, the entire path of points the drone has been at is maintained and if the best possible move is already within its path it is discarded. This path is then cleared once the drone reaches its objective, so it can make its way back.</w:t>
+          <w:noProof/>
+        </w:rPr>
+        <mc:AlternateContent>
+          <mc:Choice Requires="wps">
+            <w:drawing>
+              <wp:anchor distT="0" distB="0" distL="114300" distR="114300" simplePos="0" relativeHeight="251660288" behindDoc="0" locked="0" layoutInCell="1" allowOverlap="1" wp14:anchorId="4CA3F21F" wp14:editId="4CB6714C">
+                <wp:simplePos x="0" y="0"/>
+                <wp:positionH relativeFrom="column">
+                  <wp:posOffset>2595563</wp:posOffset>
+                </wp:positionH>
+                <wp:positionV relativeFrom="paragraph">
+                  <wp:posOffset>2171700</wp:posOffset>
+                </wp:positionV>
+                <wp:extent cx="3684270" cy="258445"/>
+                <wp:effectExtent l="0" t="0" r="0" b="8255"/>
+                <wp:wrapSquare wrapText="bothSides"/>
+                <wp:docPr id="2" name="Text Box 2"/>
+                <wp:cNvGraphicFramePr/>
+                <a:graphic xmlns:a="http://schemas.openxmlformats.org/drawingml/2006/main">
+                  <a:graphicData uri="http://schemas.microsoft.com/office/word/2010/wordprocessingShape">
+                    <wps:wsp>
+                      <wps:cNvSpPr txBox="1"/>
+                      <wps:spPr>
+                        <a:xfrm>
+                          <a:off x="0" y="0"/>
+                          <a:ext cx="3684270" cy="258445"/>
+                        </a:xfrm>
+                        <a:prstGeom prst="rect">
+                          <a:avLst/>
+                        </a:prstGeom>
+                        <a:solidFill>
+                          <a:prstClr val="white"/>
+                        </a:solidFill>
+                        <a:ln>
+                          <a:noFill/>
+                        </a:ln>
+                      </wps:spPr>
+                      <wps:txbx>
+                        <w:txbxContent>
+                          <w:p>
+                            <w:pPr>
+                              <w:pStyle w:val="Caption"/>
+                              <w:jc w:val="center"/>
+                              <w:rPr>
+                                <w:rFonts w:ascii="Arial" w:hAnsi="Arial" w:cs="Arial"/>
+                                <w:noProof/>
+                                <w:color w:val="auto"/>
+                              </w:rPr>
+                            </w:pPr>
+                            <w:r>
+                              <w:rPr>
+                                <w:rFonts w:ascii="Arial" w:hAnsi="Arial" w:cs="Arial"/>
+                                <w:color w:val="auto"/>
+                              </w:rPr>
+                              <w:t xml:space="preserve">Figure </w:t>
+                            </w:r>
+                            <w:r>
+                              <w:rPr>
+                                <w:rFonts w:ascii="Arial" w:hAnsi="Arial" w:cs="Arial"/>
+                                <w:color w:val="auto"/>
+                              </w:rPr>
+                              <w:fldChar w:fldCharType="begin"/>
+                            </w:r>
+                            <w:r>
+                              <w:rPr>
+                                <w:rFonts w:ascii="Arial" w:hAnsi="Arial" w:cs="Arial"/>
+                                <w:color w:val="auto"/>
+                              </w:rPr>
+                              <w:instrText xml:space="preserve"> SEQ Figure \* ARABIC </w:instrText>
+                            </w:r>
+                            <w:r>
+                              <w:rPr>
+                                <w:rFonts w:ascii="Arial" w:hAnsi="Arial" w:cs="Arial"/>
+                                <w:color w:val="auto"/>
+                              </w:rPr>
+                              <w:fldChar w:fldCharType="separate"/>
+                            </w:r>
+                            <w:r>
+                              <w:rPr>
+                                <w:rFonts w:ascii="Arial" w:hAnsi="Arial" w:cs="Arial"/>
+                                <w:noProof/>
+                                <w:color w:val="auto"/>
+                              </w:rPr>
+                              <w:t>1</w:t>
+                            </w:r>
+                            <w:r>
+                              <w:rPr>
+                                <w:rFonts w:ascii="Arial" w:hAnsi="Arial" w:cs="Arial"/>
+                                <w:color w:val="auto"/>
+                              </w:rPr>
+                              <w:fldChar w:fldCharType="end"/>
+                            </w:r>
+                            <w:r>
+                              <w:rPr>
+                                <w:rFonts w:ascii="Arial" w:hAnsi="Arial" w:cs="Arial"/>
+                                <w:color w:val="auto"/>
+                              </w:rPr>
+                              <w:t xml:space="preserve">: Drone </w:t>
+                            </w:r>
+                            <w:r>
+                              <w:rPr>
+                                <w:rFonts w:ascii="Arial" w:hAnsi="Arial" w:cs="Arial"/>
+                                <w:color w:val="auto"/>
+                              </w:rPr>
+                              <w:t>g</w:t>
+                            </w:r>
+                            <w:r>
+                              <w:rPr>
+                                <w:rFonts w:ascii="Arial" w:hAnsi="Arial" w:cs="Arial"/>
+                                <w:color w:val="auto"/>
+                              </w:rPr>
+                              <w:t xml:space="preserve">ets </w:t>
+                            </w:r>
+                            <w:r>
+                              <w:rPr>
+                                <w:rFonts w:ascii="Arial" w:hAnsi="Arial" w:cs="Arial"/>
+                                <w:color w:val="auto"/>
+                              </w:rPr>
+                              <w:t>s</w:t>
+                            </w:r>
+                            <w:r>
+                              <w:rPr>
+                                <w:rFonts w:ascii="Arial" w:hAnsi="Arial" w:cs="Arial"/>
+                                <w:color w:val="auto"/>
+                              </w:rPr>
+                              <w:t xml:space="preserve">tuck when allowing </w:t>
+                            </w:r>
+                            <w:r>
+                              <w:rPr>
+                                <w:rFonts w:ascii="Arial" w:hAnsi="Arial" w:cs="Arial"/>
+                                <w:color w:val="auto"/>
+                              </w:rPr>
+                              <w:t>r</w:t>
+                            </w:r>
+                            <w:r>
+                              <w:rPr>
+                                <w:rFonts w:ascii="Arial" w:hAnsi="Arial" w:cs="Arial"/>
+                                <w:color w:val="auto"/>
+                              </w:rPr>
+                              <w:t>epetition</w:t>
+                            </w:r>
+                          </w:p>
+                        </w:txbxContent>
+                      </wps:txbx>
+                      <wps:bodyPr rot="0" spcFirstLastPara="0" vertOverflow="overflow" horzOverflow="overflow" vert="horz" wrap="square" lIns="0" tIns="0" rIns="0" bIns="0" numCol="1" spcCol="0" rtlCol="0" fromWordArt="0" anchor="t" anchorCtr="0" forceAA="0" compatLnSpc="1">
+                        <a:prstTxWarp prst="textNoShape">
+                          <a:avLst/>
+                        </a:prstTxWarp>
+                        <a:spAutoFit/>
+                      </wps:bodyPr>
+                    </wps:wsp>
+                  </a:graphicData>
+                </a:graphic>
+              </wp:anchor>
+            </w:drawing>
+          </mc:Choice>
+          <mc:Fallback>
+            <w:pict>
+              <v:shapetype w14:anchorId="4CA3F21F" id="_x0000_t202" coordsize="21600,21600" o:spt="202" path="m,l,21600r21600,l21600,xe">
+                <v:stroke joinstyle="miter"/>
+                <v:path gradientshapeok="t" o:connecttype="rect"/>
+              </v:shapetype>
+              <v:shape id="Text Box 2" o:spid="_x0000_s1026" type="#_x0000_t202" style="position:absolute;margin-left:204.4pt;margin-top:171pt;width:290.1pt;height:20.35pt;z-index:251660288;visibility:visible;mso-wrap-style:square;mso-wrap-distance-left:9pt;mso-wrap-distance-top:0;mso-wrap-distance-right:9pt;mso-wrap-distance-bottom:0;mso-position-horizontal:absolute;mso-position-horizontal-relative:text;mso-position-vertical:absolute;mso-position-vertical-relative:text;v-text-anchor:top" o:gfxdata="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" stroked="f">
+                <v:textbox style="mso-fit-shape-to-text:t" inset="0,0,0,0">
+                  <w:txbxContent>
+                    <w:p>
+                      <w:pPr>
+                        <w:pStyle w:val="Caption"/>
+                        <w:jc w:val="center"/>
+                        <w:rPr>
+                          <w:rFonts w:ascii="Arial" w:hAnsi="Arial" w:cs="Arial"/>
+                          <w:noProof/>
+                          <w:color w:val="auto"/>
+                        </w:rPr>
+                      </w:pPr>
+                      <w:r>
+                        <w:rPr>
+                          <w:rFonts w:ascii="Arial" w:hAnsi="Arial" w:cs="Arial"/>
+                          <w:color w:val="auto"/>
+                        </w:rPr>
+                        <w:t xml:space="preserve">Figure </w:t>
+                      </w:r>
+                      <w:r>
+                        <w:rPr>
+                          <w:rFonts w:ascii="Arial" w:hAnsi="Arial" w:cs="Arial"/>
+                          <w:color w:val="auto"/>
+                        </w:rPr>
+                        <w:fldChar w:fldCharType="begin"/>
+                      </w:r>
+                      <w:r>
+                        <w:rPr>
+                          <w:rFonts w:ascii="Arial" w:hAnsi="Arial" w:cs="Arial"/>
+                          <w:color w:val="auto"/>
+                        </w:rPr>
+                        <w:instrText xml:space="preserve"> SEQ Figure \* ARABIC </w:instrText>
+                      </w:r>
+                      <w:r>
+                        <w:rPr>
+                          <w:rFonts w:ascii="Arial" w:hAnsi="Arial" w:cs="Arial"/>
+                          <w:color w:val="auto"/>
+                        </w:rPr>
+                        <w:fldChar w:fldCharType="separate"/>
+                      </w:r>
+                      <w:r>
+                        <w:rPr>
+                          <w:rFonts w:ascii="Arial" w:hAnsi="Arial" w:cs="Arial"/>
+                          <w:noProof/>
+                          <w:color w:val="auto"/>
+                        </w:rPr>
+                        <w:t>1</w:t>
+                      </w:r>
+                      <w:r>
+                        <w:rPr>
+                          <w:rFonts w:ascii="Arial" w:hAnsi="Arial" w:cs="Arial"/>
+                          <w:color w:val="auto"/>
+                        </w:rPr>
+                        <w:fldChar w:fldCharType="end"/>
+                      </w:r>
+                      <w:r>
+                        <w:rPr>
+                          <w:rFonts w:ascii="Arial" w:hAnsi="Arial" w:cs="Arial"/>
+                          <w:color w:val="auto"/>
+                        </w:rPr>
+                        <w:t xml:space="preserve">: Drone </w:t>
+                      </w:r>
+                      <w:r>
+                        <w:rPr>
+                          <w:rFonts w:ascii="Arial" w:hAnsi="Arial" w:cs="Arial"/>
+                          <w:color w:val="auto"/>
+                        </w:rPr>
+                        <w:t>g</w:t>
+                      </w:r>
+                      <w:r>
+                        <w:rPr>
+                          <w:rFonts w:ascii="Arial" w:hAnsi="Arial" w:cs="Arial"/>
+                          <w:color w:val="auto"/>
+                        </w:rPr>
+                        <w:t xml:space="preserve">ets </w:t>
+                      </w:r>
+                      <w:r>
+                        <w:rPr>
+                          <w:rFonts w:ascii="Arial" w:hAnsi="Arial" w:cs="Arial"/>
+                          <w:color w:val="auto"/>
+                        </w:rPr>
+                        <w:t>s</w:t>
+                      </w:r>
+                      <w:r>
+                        <w:rPr>
+                          <w:rFonts w:ascii="Arial" w:hAnsi="Arial" w:cs="Arial"/>
+                          <w:color w:val="auto"/>
+                        </w:rPr>
+                        <w:t xml:space="preserve">tuck when allowing </w:t>
+                      </w:r>
+                      <w:r>
+                        <w:rPr>
+                          <w:rFonts w:ascii="Arial" w:hAnsi="Arial" w:cs="Arial"/>
+                          <w:color w:val="auto"/>
+                        </w:rPr>
+                        <w:t>r</w:t>
+                      </w:r>
+                      <w:r>
+                        <w:rPr>
+                          <w:rFonts w:ascii="Arial" w:hAnsi="Arial" w:cs="Arial"/>
+                          <w:color w:val="auto"/>
+                        </w:rPr>
+                        <w:t>epetition</w:t>
+                      </w:r>
+                    </w:p>
+                  </w:txbxContent>
+                </v:textbox>
+                <w10:wrap type="square"/>
+              </v:shape>
+            </w:pict>
+          </mc:Fallback>
+        </mc:AlternateContent>
+      </w:r>
+      <w:r>
+        <w:rPr>
+          <w:rFonts w:ascii="Arial" w:hAnsi="Arial" w:cs="Arial"/>
+          <w:noProof/>
+        </w:rPr>
+        <w:drawing>
+          <wp:anchor distT="0" distB="0" distL="114300" distR="114300" simplePos="0" relativeHeight="251658240" behindDoc="0" locked="0" layoutInCell="1" allowOverlap="1" wp14:anchorId="3B0DDFEF" wp14:editId="73242D0C">
+            <wp:simplePos x="0" y="0"/>
+            <wp:positionH relativeFrom="column">
+              <wp:posOffset>2499995</wp:posOffset>
+            </wp:positionH>
+            <wp:positionV relativeFrom="paragraph">
+              <wp:posOffset>566738</wp:posOffset>
+            </wp:positionV>
+            <wp:extent cx="3684270" cy="1638300"/>
+            <wp:effectExtent l="0" t="0" r="0" b="0"/>
+            <wp:wrapSquare wrapText="bothSides"/>
+            <wp:docPr id="1" name="Picture 1"/>
+            <wp:cNvGraphicFramePr>
+              <a:graphicFrameLocks xmlns:a="http://schemas.openxmlformats.org/drawingml/2006/main" noChangeAspect="1"/>
+            </wp:cNvGraphicFramePr>
+            <a:graphic xmlns:a="http://schemas.openxmlformats.org/drawingml/2006/main">
+              <a:graphicData uri="http://schemas.openxmlformats.org/drawingml/2006/picture">
+                <pic:pic xmlns:pic="http://schemas.openxmlformats.org/drawingml/2006/picture">
+                  <pic:nvPicPr>
+                    <pic:cNvPr id="1" name="Picture 1"/>
+                    <pic:cNvPicPr/>
+                  </pic:nvPicPr>
+                  <pic:blipFill>
+                    <a:blip r:embed="rId7" cstate="print">
+                      <a:extLst>
+                        <a:ext uri="{28A0092B-C50C-407E-A947-70E740481C1C}">
+                          <a14:useLocalDpi xmlns:a14="http://schemas.microsoft.com/office/drawing/2010/main" val="0"/>
+                        </a:ext>
+                      </a:extLst>
+                    </a:blip>
+                    <a:stretch>
+                      <a:fillRect/>
+                    </a:stretch>
+                  </pic:blipFill>
+                  <pic:spPr>
+                    <a:xfrm>
+                      <a:off x="0" y="0"/>
+                      <a:ext cx="3684270" cy="1638300"/>
+                    </a:xfrm>
+                    <a:prstGeom prst="rect">
+                      <a:avLst/>
+                    </a:prstGeom>
+                  </pic:spPr>
+                </pic:pic>
+              </a:graphicData>
+            </a:graphic>
+          </wp:anchor>
+        </w:drawing>
+      </w:r>
+      <w:r>
+        <w:rPr>
+          <w:rFonts w:ascii="Arial" w:hAnsi="Arial" w:cs="Arial"/>
+        </w:rPr>
+        <w:t xml:space="preserve">A </w:t>
+      </w:r>
+      <w:r>
+        <w:rPr>
+          <w:rFonts w:ascii="Arial" w:hAnsi="Arial" w:cs="Arial"/>
+        </w:rPr>
+        <w:t xml:space="preserve">drone move is considered </w:t>
+      </w:r>
+      <w:r>
+        <w:rPr>
+          <w:rFonts w:ascii="Arial" w:hAnsi="Arial" w:cs="Arial"/>
+        </w:rPr>
+        <w:t>in</w:t>
+      </w:r>
+      <w:r>
+        <w:rPr>
+          <w:rFonts w:ascii="Arial" w:hAnsi="Arial" w:cs="Arial"/>
+        </w:rPr>
+        <w:t xml:space="preserve">valid </w:t>
+      </w:r>
+      <w:r>
+        <w:rPr>
+          <w:rFonts w:ascii="Arial" w:hAnsi="Arial" w:cs="Arial"/>
+        </w:rPr>
+        <w:t xml:space="preserve">if </w:t>
+      </w:r>
+      <w:r>
+        <w:rPr>
+          <w:rFonts w:ascii="Arial" w:hAnsi="Arial" w:cs="Arial"/>
+        </w:rPr>
+        <w:t>it has been repeated</w:t>
+      </w:r>
+      <w:r>
+        <w:rPr>
+          <w:rFonts w:ascii="Arial" w:hAnsi="Arial" w:cs="Arial"/>
+        </w:rPr>
+        <w:t xml:space="preserve"> on the way to a specific goal</w:t>
+      </w:r>
+      <w:r>
+        <w:rPr>
+          <w:rFonts w:ascii="Arial" w:hAnsi="Arial" w:cs="Arial"/>
+        </w:rPr>
+        <w:t xml:space="preserve">. </w:t>
+      </w:r>
+      <w:r>
+        <w:rPr>
+          <w:rFonts w:ascii="Arial" w:hAnsi="Arial" w:cs="Arial"/>
+        </w:rPr>
+        <w:t>This is because allowing repeated moves may lead to the drone being stuck at the edge of a no-fly zone. We can see this</w:t>
+      </w:r>
+      <w:r>
+        <w:rPr>
+          <w:rFonts w:ascii="Arial" w:hAnsi="Arial" w:cs="Arial"/>
+        </w:rPr>
+        <w:t xml:space="preserve"> in Figure 1. Once the drone enters point A, it cannot then go through the no-fly zone, so it will enter point B. However once at point B, the point closest to the goal in terms of Euclidean distance will then be point A again, as going around the no-fly zone will temporarily increase the Euclidean distance between the position of the drone and its goal, in comparison to point A. So the drone will return to point A. We can then see that the drone will simply oscillate between </w:t>
+      </w:r>
+      <w:r>
+        <w:rPr>
+          <w:rFonts w:ascii="Arial" w:hAnsi="Arial" w:cs="Arial"/>
+        </w:rPr>
+        <w:lastRenderedPageBreak/>
+        <w:t xml:space="preserve">points A and B and will never reach the goal, as the </w:t>
+      </w:r>
+      <w:r>
+        <w:rPr>
+          <w:rFonts w:ascii="Arial" w:hAnsi="Arial" w:cs="Arial"/>
+        </w:rPr>
+        <w:t>drone is required to go around the no-fly zone.</w:t>
       </w:r>
     </w:p>
     <w:p>
@@ -2670,14 +3070,45 @@
         <w:rPr>
           <w:rFonts w:ascii="Arial" w:hAnsi="Arial" w:cs="Arial"/>
         </w:rPr>
-        <w:t xml:space="preserve">Then after this, the path to the restaurant is reconstructed in reverse order, with the angle of the move reversed by adding 180 degrees modulo 360. This subsection of the flightpath is then added to the drone’s overall flightpath, and the order would be delivered on that day if the number of moves performed by the drone would not exceed 2000. Otherwise, that subsection of the flightpath is discarded, and not performed by the drone, the order is </w:t>
-      </w:r>
-      <w:r>
-        <w:rPr>
-          <w:rFonts w:ascii="Arial" w:hAnsi="Arial" w:cs="Arial"/>
-        </w:rPr>
-        <w:lastRenderedPageBreak/>
-        <w:t xml:space="preserve">marked as valid but not delivered and the algorithm then moves onto the next order to see if it is possible to deliver. </w:t>
+        <w:t>Thus, we avoid repeating moves. To implement this, at the drone’s starting position we initialise a list of points visited by the drone. Then after every move made by the drone, we add this point to the list of visited points. For every move, we discard any moves that would result in the drone re-entering a point already visited, and only considering moves that would enter new points.</w:t>
+      </w:r>
+      <w:r>
+        <w:rPr>
+          <w:rFonts w:ascii="Arial" w:hAnsi="Arial" w:cs="Arial"/>
+        </w:rPr>
+        <w:t xml:space="preserve"> So our flightpath from Appleton Tower to the restaurant will include no repeated positions. We also note that when we backtrack and reconstruct the path to return to Appleton Tower we obviously allow positions to be repeated from the original flightpath to the restaurant, and observe that this section of the flightpath when returning will also have no repeated points. Then when we have returned to Appleton Tower the list of repeated points will be cleared, as we only consider moves to be repeated if they are made whilst attempting to pick-up </w:t>
+      </w:r>
+      <w:r>
+        <w:rPr>
+          <w:rFonts w:ascii="Arial" w:hAnsi="Arial" w:cs="Arial"/>
+        </w:rPr>
+        <w:t xml:space="preserve">the same </w:t>
+      </w:r>
+      <w:r>
+        <w:rPr>
+          <w:rFonts w:ascii="Arial" w:hAnsi="Arial" w:cs="Arial"/>
+        </w:rPr>
+        <w:t xml:space="preserve">order. </w:t>
+      </w:r>
+    </w:p>
+    <w:p>
+      <w:pPr>
+        <w:rPr>
+          <w:rFonts w:ascii="Arial" w:hAnsi="Arial" w:cs="Arial"/>
+        </w:rPr>
+      </w:pPr>
+    </w:p>
+    <w:p>
+      <w:pPr>
+        <w:rPr>
+          <w:rFonts w:ascii="Arial" w:hAnsi="Arial" w:cs="Arial"/>
+        </w:rPr>
+      </w:pPr>
+      <w:r>
+        <w:rPr>
+          <w:rFonts w:ascii="Arial" w:hAnsi="Arial" w:cs="Arial"/>
+        </w:rPr>
+        <w:t xml:space="preserve">Then after this, the path to the restaurant is reconstructed in reverse order, with the angle of the move reversed by adding 180 degrees modulo 360. This subsection of the flightpath is then added to the drone’s overall flightpath, and the order would be delivered on that day if the number of moves performed by the drone would not exceed 2000. Otherwise, that subsection of the flightpath is discarded, and not performed by the drone, the order is marked as valid but not delivered and the algorithm then moves onto the next order to see if it is possible to deliver. </w:t>
       </w:r>
     </w:p>
     <w:p>
@@ -3245,6 +3676,25 @@
       <w:vertAlign w:val="superscript"/>
     </w:rPr>
   </w:style>
+  <w:style w:type="paragraph" w:styleId="Caption">
+    <w:name w:val="caption"/>
+    <w:basedOn w:val="Normal"/>
+    <w:next w:val="Normal"/>
+    <w:uiPriority w:val="35"/>
+    <w:unhideWhenUsed/>
+    <w:qFormat/>
+    <w:rsid w:val="009443F2"/>
+    <w:pPr>
+      <w:spacing w:after="200" w:line="240" w:lineRule="auto"/>
+    </w:pPr>
+    <w:rPr>
+      <w:i/>
+      <w:iCs/>
+      <w:color w:val="44546A" w:themeColor="text2"/>
+      <w:sz w:val="18"/>
+      <w:szCs w:val="18"/>
+    </w:rPr>
+  </w:style>
 </w:styles>
 </file>
 

</xml_diff>

<commit_message>
Added getters and records
</commit_message>
<xml_diff>
--- a/Informatics Large Practical Report.docx
+++ b/Informatics Large Practical Report.docx
@@ -130,7 +130,7 @@
         <w:rPr>
           <w:rFonts w:ascii="Arial" w:hAnsi="Arial" w:cs="Arial"/>
         </w:rPr>
-        <w:t xml:space="preserve">The first, and main class is the App class. This is the entry point of the application through which </w:t>
+        <w:t xml:space="preserve">The main class is the App class. This is the entry point of the application through which </w:t>
       </w:r>
       <w:r>
         <w:rPr>
@@ -143,6 +143,177 @@
           <w:rFonts w:ascii="Arial" w:hAnsi="Arial" w:cs="Arial"/>
         </w:rPr>
         <w:t xml:space="preserve">all required data is accessed from the REST server, orders are processed, the drone control algorithm is executed, the flightpath is created and all output files are created. </w:t>
+      </w:r>
+    </w:p>
+    <w:p>
+      <w:pPr>
+        <w:rPr>
+          <w:rFonts w:ascii="Arial" w:hAnsi="Arial" w:cs="Arial"/>
+        </w:rPr>
+      </w:pPr>
+      <w:r>
+        <w:rPr>
+          <w:rFonts w:ascii="Arial" w:hAnsi="Arial" w:cs="Arial"/>
+        </w:rPr>
+        <w:t>Firstly user input is read from the command line by the App class. This input is then checked, so enough arguments have been passed in for the program to work. Then the date and URL for the REST server are set and this class then checks that all URLs required for the program to run exist, are in a valid format and that any REST request used can be made and return</w:t>
+      </w:r>
+      <w:r>
+        <w:rPr>
+          <w:rFonts w:ascii="Arial" w:hAnsi="Arial" w:cs="Arial"/>
+        </w:rPr>
+        <w:t>s</w:t>
+      </w:r>
+      <w:r>
+        <w:rPr>
+          <w:rFonts w:ascii="Arial" w:hAnsi="Arial" w:cs="Arial"/>
+        </w:rPr>
+        <w:t xml:space="preserve"> data in the format expected. </w:t>
+      </w:r>
+      <w:r>
+        <w:rPr>
+          <w:rFonts w:ascii="Arial" w:hAnsi="Arial" w:cs="Arial"/>
+        </w:rPr>
+        <w:t>If would occur from accessing the REST server, they will be caught at this stage.</w:t>
+      </w:r>
+      <w:r>
+        <w:rPr>
+          <w:rFonts w:ascii="Arial" w:hAnsi="Arial" w:cs="Arial"/>
+        </w:rPr>
+        <w:t xml:space="preserve"> Then </w:t>
+      </w:r>
+      <w:r>
+        <w:rPr>
+          <w:rFonts w:ascii="Arial" w:hAnsi="Arial" w:cs="Arial"/>
+        </w:rPr>
+        <w:t>all orders for the given day, all restaurants that pizzas can be ordered from and the No-Fly Zones are retrieved from the server.</w:t>
+      </w:r>
+    </w:p>
+    <w:p>
+      <w:pPr>
+        <w:rPr>
+          <w:rFonts w:ascii="Arial" w:hAnsi="Arial" w:cs="Arial"/>
+        </w:rPr>
+      </w:pPr>
+      <w:r>
+        <w:rPr>
+          <w:rFonts w:ascii="Arial" w:hAnsi="Arial" w:cs="Arial"/>
+        </w:rPr>
+        <w:t>[more detail about methods for DCA?]</w:t>
+      </w:r>
+    </w:p>
+    <w:p>
+      <w:pPr>
+        <w:rPr>
+          <w:rFonts w:ascii="Arial" w:hAnsi="Arial" w:cs="Arial"/>
+        </w:rPr>
+      </w:pPr>
+      <w:r>
+        <w:rPr>
+          <w:rFonts w:ascii="Arial" w:hAnsi="Arial" w:cs="Arial"/>
+        </w:rPr>
+        <w:t xml:space="preserve">Next, the drone control algorithm is implemented, which is given in more detail in the next section. </w:t>
+      </w:r>
+      <w:r>
+        <w:rPr>
+          <w:rFonts w:ascii="Arial" w:hAnsi="Arial" w:cs="Arial"/>
+        </w:rPr>
+        <w:t>After the algorithm has run, the delivery statuses of each order made will have been set. The App class then writes to the 3 output files required</w:t>
+      </w:r>
+      <w:r>
+        <w:rPr>
+          <w:rFonts w:ascii="Arial" w:hAnsi="Arial" w:cs="Arial"/>
+        </w:rPr>
+        <w:t xml:space="preserve"> for that date</w:t>
+      </w:r>
+      <w:r>
+        <w:rPr>
+          <w:rFonts w:ascii="Arial" w:hAnsi="Arial" w:cs="Arial"/>
+        </w:rPr>
+        <w:t xml:space="preserve">: </w:t>
+      </w:r>
+      <w:r>
+        <w:rPr>
+          <w:rFonts w:ascii="Arial" w:hAnsi="Arial" w:cs="Arial"/>
+        </w:rPr>
+        <w:t>drone</w:t>
+      </w:r>
+      <w:r>
+        <w:rPr>
+          <w:rFonts w:ascii="Arial" w:hAnsi="Arial" w:cs="Arial"/>
+        </w:rPr>
+        <w:t>-[date]</w:t>
+      </w:r>
+      <w:r>
+        <w:rPr>
+          <w:rFonts w:ascii="Arial" w:hAnsi="Arial" w:cs="Arial"/>
+        </w:rPr>
+        <w:t>.geojson, deliveries</w:t>
+      </w:r>
+      <w:r>
+        <w:rPr>
+          <w:rFonts w:ascii="Arial" w:hAnsi="Arial" w:cs="Arial"/>
+        </w:rPr>
+        <w:t>-</w:t>
+      </w:r>
+      <w:r>
+        <w:rPr>
+          <w:rFonts w:ascii="Arial" w:hAnsi="Arial" w:cs="Arial"/>
+        </w:rPr>
+        <w:t>[</w:t>
+      </w:r>
+      <w:r>
+        <w:rPr>
+          <w:rFonts w:ascii="Arial" w:hAnsi="Arial" w:cs="Arial"/>
+        </w:rPr>
+        <w:t>date</w:t>
+      </w:r>
+      <w:r>
+        <w:rPr>
+          <w:rFonts w:ascii="Arial" w:hAnsi="Arial" w:cs="Arial"/>
+        </w:rPr>
+        <w:t>]</w:t>
+      </w:r>
+      <w:r>
+        <w:rPr>
+          <w:rFonts w:ascii="Arial" w:hAnsi="Arial" w:cs="Arial"/>
+        </w:rPr>
+        <w:t>.json and flightpath</w:t>
+      </w:r>
+      <w:r>
+        <w:rPr>
+          <w:rFonts w:ascii="Arial" w:hAnsi="Arial" w:cs="Arial"/>
+        </w:rPr>
+        <w:t>-</w:t>
+      </w:r>
+      <w:r>
+        <w:rPr>
+          <w:rFonts w:ascii="Arial" w:hAnsi="Arial" w:cs="Arial"/>
+        </w:rPr>
+        <w:t>[</w:t>
+      </w:r>
+      <w:r>
+        <w:rPr>
+          <w:rFonts w:ascii="Arial" w:hAnsi="Arial" w:cs="Arial"/>
+        </w:rPr>
+        <w:t>date</w:t>
+      </w:r>
+      <w:r>
+        <w:rPr>
+          <w:rFonts w:ascii="Arial" w:hAnsi="Arial" w:cs="Arial"/>
+        </w:rPr>
+        <w:t>]</w:t>
+      </w:r>
+      <w:r>
+        <w:rPr>
+          <w:rFonts w:ascii="Arial" w:hAnsi="Arial" w:cs="Arial"/>
+        </w:rPr>
+        <w:t xml:space="preserve">.json. </w:t>
+      </w:r>
+      <w:r>
+        <w:rPr>
+          <w:rFonts w:ascii="Arial" w:hAnsi="Arial" w:cs="Arial"/>
+        </w:rPr>
+        <w:t>Each of this files is overwritten by the class if they already exist, otherwise they are created anew.</w:t>
       </w:r>
     </w:p>
     <w:p>
@@ -328,7 +499,14 @@
         <w:rPr>
           <w:rFonts w:ascii="Arial" w:hAnsi="Arial" w:cs="Arial"/>
         </w:rPr>
-        <w:t xml:space="preserve"> calculates </w:t>
+        <w:t xml:space="preserve"> </w:t>
+      </w:r>
+      <w:r>
+        <w:rPr>
+          <w:rFonts w:ascii="Arial" w:hAnsi="Arial" w:cs="Arial"/>
+        </w:rPr>
+        <w:lastRenderedPageBreak/>
+        <w:t xml:space="preserve">calculates </w:t>
       </w:r>
       <w:r>
         <w:rPr>
@@ -457,7 +635,6 @@
           <w:bCs/>
           <w:u w:val="single"/>
         </w:rPr>
-        <w:lastRenderedPageBreak/>
         <w:t>Backtracking</w:t>
       </w:r>
     </w:p>
@@ -668,6 +845,7 @@
         <w:rPr>
           <w:rFonts w:ascii="Arial" w:hAnsi="Arial" w:cs="Arial"/>
         </w:rPr>
+        <w:lastRenderedPageBreak/>
         <w:t>A</w:t>
       </w:r>
       <w:r>
@@ -2846,7 +3024,6 @@
           <w:rFonts w:ascii="Arial" w:hAnsi="Arial" w:cs="Arial"/>
           <w:noProof/>
         </w:rPr>
-        <w:lastRenderedPageBreak/>
         <mc:AlternateContent>
           <mc:Choice Requires="wps">
             <w:drawing>
@@ -3501,7 +3678,14 @@
         <w:rPr>
           <w:rFonts w:ascii="Arial" w:hAnsi="Arial" w:cs="Arial"/>
         </w:rPr>
-        <w:t xml:space="preserve"> So we use the line-line intersection approach which, although less efficient, correctly identifies paths which </w:t>
+        <w:t xml:space="preserve"> So we use the line-line intersection approach which, although less efficient, correctly identifies </w:t>
+      </w:r>
+      <w:r>
+        <w:rPr>
+          <w:rFonts w:ascii="Arial" w:hAnsi="Arial" w:cs="Arial"/>
+        </w:rPr>
+        <w:lastRenderedPageBreak/>
+        <w:t xml:space="preserve">paths which </w:t>
       </w:r>
       <w:r>
         <w:rPr>
@@ -3658,7 +3842,6 @@
           <w:rFonts w:ascii="Arial" w:hAnsi="Arial" w:cs="Arial"/>
           <w:noProof/>
         </w:rPr>
-        <w:lastRenderedPageBreak/>
         <mc:AlternateContent>
           <mc:Choice Requires="wps">
             <w:drawing>
@@ -4217,7 +4400,14 @@
         <w:rPr>
           <w:rFonts w:ascii="Arial" w:hAnsi="Arial" w:cs="Arial"/>
         </w:rPr>
-        <w:t xml:space="preserve"> be different to the one created by starting at Appleton Tower. Then the drone would take whichever of the two flightpaths is the shortest. This new approach taking the best of 2 paths would mean the result of the flightpath would be at worst the same as the original approach, and potentially better producing a shorter flightpath which would allow more orders to be delivered.</w:t>
+        <w:t xml:space="preserve"> be different to the one created by starting at </w:t>
+      </w:r>
+      <w:r>
+        <w:rPr>
+          <w:rFonts w:ascii="Arial" w:hAnsi="Arial" w:cs="Arial"/>
+        </w:rPr>
+        <w:lastRenderedPageBreak/>
+        <w:t>Appleton Tower. Then the drone would take whichever of the two flightpaths is the shortest. This new approach taking the best of 2 paths would mean the result of the flightpath would be at worst the same as the original approach, and potentially better producing a shorter flightpath which would allow more orders to be delivered.</w:t>
       </w:r>
     </w:p>
     <w:p>
@@ -4398,14 +4588,7 @@
         <w:rPr>
           <w:rFonts w:ascii="Arial" w:eastAsiaTheme="minorEastAsia" w:hAnsi="Arial" w:cs="Arial"/>
         </w:rPr>
-        <w:t xml:space="preserve"> of moves available at a </w:t>
-      </w:r>
-      <w:r>
-        <w:rPr>
-          <w:rFonts w:ascii="Arial" w:eastAsiaTheme="minorEastAsia" w:hAnsi="Arial" w:cs="Arial"/>
-        </w:rPr>
-        <w:lastRenderedPageBreak/>
-        <w:t xml:space="preserve">point and </w:t>
+        <w:t xml:space="preserve"> of moves available at a point and </w:t>
       </w:r>
       <m:oMath>
         <m:r>
@@ -4572,8 +4755,8 @@
                 </w:rPr>
                 <w:fldChar w:fldCharType="separate"/>
               </w:r>
-              <w:bookmarkStart w:id="6" w:name="_Ref120108057"/>
-              <w:bookmarkStart w:id="7" w:name="_Ref120107812"/>
+              <w:bookmarkStart w:id="6" w:name="_Ref120107812"/>
+              <w:bookmarkStart w:id="7" w:name="_Ref120108057"/>
             </w:p>
             <w:tbl>
               <w:tblPr>

</xml_diff>

<commit_message>
Most of the report
</commit_message>
<xml_diff>
--- a/Informatics Large Practical Report.docx
+++ b/Informatics Large Practical Report.docx
@@ -94,39 +94,19 @@
         </w:rPr>
         <w:t xml:space="preserve">The application is made up of </w:t>
       </w:r>
-      <w:r>
-        <w:rPr>
-          <w:rFonts w:ascii="Arial" w:hAnsi="Arial" w:cs="Arial"/>
-        </w:rPr>
-        <w:t xml:space="preserve">9 main classes, App, </w:t>
-      </w:r>
-      <w:proofErr w:type="spellStart"/>
-      <w:r>
-        <w:rPr>
-          <w:rFonts w:ascii="Arial" w:hAnsi="Arial" w:cs="Arial"/>
-        </w:rPr>
-        <w:t>CentralArea</w:t>
-      </w:r>
-      <w:proofErr w:type="spellEnd"/>
-      <w:r>
-        <w:rPr>
-          <w:rFonts w:ascii="Arial" w:hAnsi="Arial" w:cs="Arial"/>
-        </w:rPr>
-        <w:t xml:space="preserve">, Delivery, </w:t>
-      </w:r>
-      <w:proofErr w:type="spellStart"/>
-      <w:r>
-        <w:rPr>
-          <w:rFonts w:ascii="Arial" w:hAnsi="Arial" w:cs="Arial"/>
-        </w:rPr>
-        <w:t>DroneMove</w:t>
-      </w:r>
-      <w:proofErr w:type="spellEnd"/>
-      <w:r>
-        <w:rPr>
-          <w:rFonts w:ascii="Arial" w:hAnsi="Arial" w:cs="Arial"/>
-        </w:rPr>
-        <w:t xml:space="preserve">, </w:t>
+      <w:proofErr w:type="gramStart"/>
+      <w:r>
+        <w:rPr>
+          <w:rFonts w:ascii="Arial" w:hAnsi="Arial" w:cs="Arial"/>
+        </w:rPr>
+        <w:t>9</w:t>
+      </w:r>
+      <w:proofErr w:type="gramEnd"/>
+      <w:r>
+        <w:rPr>
+          <w:rFonts w:ascii="Arial" w:hAnsi="Arial" w:cs="Arial"/>
+        </w:rPr>
+        <w:t xml:space="preserve"> main classes, App, CentralArea, Delivery, DroneMove, </w:t>
       </w:r>
       <w:r>
         <w:rPr>
@@ -134,61 +114,11 @@
         </w:rPr>
         <w:t xml:space="preserve">Item, </w:t>
       </w:r>
-      <w:proofErr w:type="spellStart"/>
-      <w:r>
-        <w:rPr>
-          <w:rFonts w:ascii="Arial" w:hAnsi="Arial" w:cs="Arial"/>
-        </w:rPr>
-        <w:t>LngLat</w:t>
-      </w:r>
-      <w:proofErr w:type="spellEnd"/>
-      <w:r>
-        <w:rPr>
-          <w:rFonts w:ascii="Arial" w:hAnsi="Arial" w:cs="Arial"/>
-        </w:rPr>
-        <w:t xml:space="preserve">, </w:t>
-      </w:r>
-      <w:proofErr w:type="spellStart"/>
-      <w:r>
-        <w:rPr>
-          <w:rFonts w:ascii="Arial" w:hAnsi="Arial" w:cs="Arial"/>
-        </w:rPr>
-        <w:t>NoFlyZone</w:t>
-      </w:r>
-      <w:proofErr w:type="spellEnd"/>
-      <w:r>
-        <w:rPr>
-          <w:rFonts w:ascii="Arial" w:hAnsi="Arial" w:cs="Arial"/>
-        </w:rPr>
-        <w:t xml:space="preserve">, Order and Restaurant. The application also includes an </w:t>
-      </w:r>
-      <w:proofErr w:type="spellStart"/>
-      <w:r>
-        <w:rPr>
-          <w:rFonts w:ascii="Arial" w:hAnsi="Arial" w:cs="Arial"/>
-        </w:rPr>
-        <w:t>InvalidPizzaCombinationException</w:t>
-      </w:r>
-      <w:proofErr w:type="spellEnd"/>
-      <w:r>
-        <w:rPr>
-          <w:rFonts w:ascii="Arial" w:hAnsi="Arial" w:cs="Arial"/>
-        </w:rPr>
-        <w:t xml:space="preserve"> class as well as an </w:t>
-      </w:r>
-      <w:proofErr w:type="spellStart"/>
-      <w:r>
-        <w:rPr>
-          <w:rFonts w:ascii="Arial" w:hAnsi="Arial" w:cs="Arial"/>
-        </w:rPr>
-        <w:t>OrderOutcome</w:t>
-      </w:r>
-      <w:proofErr w:type="spellEnd"/>
-      <w:r>
-        <w:rPr>
-          <w:rFonts w:ascii="Arial" w:hAnsi="Arial" w:cs="Arial"/>
-        </w:rPr>
-        <w:t xml:space="preserve"> Enum. </w:t>
+      <w:r>
+        <w:rPr>
+          <w:rFonts w:ascii="Arial" w:hAnsi="Arial" w:cs="Arial"/>
+        </w:rPr>
+        <w:t xml:space="preserve">LngLat, NoFlyZone, Order and Restaurant. The application also includes an InvalidPizzaCombinationException class as well as an OrderOutcome Enum. </w:t>
       </w:r>
     </w:p>
     <w:p>
@@ -267,7 +197,35 @@
         <w:rPr>
           <w:rFonts w:ascii="Arial" w:hAnsi="Arial" w:cs="Arial"/>
         </w:rPr>
-        <w:t xml:space="preserve"> user input is read from the command line by the App class. This input is then checked, so enough arguments have been passed in for the program to work. Then the date and URL for the REST server are set and this class then checks that all URLs required for the program to run exist, are in a valid format and that any REST request used can be made and return</w:t>
+        <w:t xml:space="preserve"> user input is read from the command line by the App class. This input </w:t>
+      </w:r>
+      <w:proofErr w:type="gramStart"/>
+      <w:r>
+        <w:rPr>
+          <w:rFonts w:ascii="Arial" w:hAnsi="Arial" w:cs="Arial"/>
+        </w:rPr>
+        <w:t>is then checked</w:t>
+      </w:r>
+      <w:proofErr w:type="gramEnd"/>
+      <w:r>
+        <w:rPr>
+          <w:rFonts w:ascii="Arial" w:hAnsi="Arial" w:cs="Arial"/>
+        </w:rPr>
+        <w:t xml:space="preserve">, so enough arguments have been passed in for the program to work. Then the date and URL for the REST server are set and this class then checks that all URLs required for the program to run exist, are in a valid format and that any REST request used can </w:t>
+      </w:r>
+      <w:proofErr w:type="gramStart"/>
+      <w:r>
+        <w:rPr>
+          <w:rFonts w:ascii="Arial" w:hAnsi="Arial" w:cs="Arial"/>
+        </w:rPr>
+        <w:t>be made</w:t>
+      </w:r>
+      <w:proofErr w:type="gramEnd"/>
+      <w:r>
+        <w:rPr>
+          <w:rFonts w:ascii="Arial" w:hAnsi="Arial" w:cs="Arial"/>
+        </w:rPr>
+        <w:t xml:space="preserve"> and return</w:t>
       </w:r>
       <w:r>
         <w:rPr>
@@ -285,7 +243,21 @@
         <w:rPr>
           <w:rFonts w:ascii="Arial" w:hAnsi="Arial" w:cs="Arial"/>
         </w:rPr>
-        <w:t>If would occur from accessing the REST server, they will be caught at this stage.</w:t>
+        <w:t xml:space="preserve">If would occur from accessing the REST server, they will </w:t>
+      </w:r>
+      <w:proofErr w:type="gramStart"/>
+      <w:r>
+        <w:rPr>
+          <w:rFonts w:ascii="Arial" w:hAnsi="Arial" w:cs="Arial"/>
+        </w:rPr>
+        <w:t>be caught</w:t>
+      </w:r>
+      <w:proofErr w:type="gramEnd"/>
+      <w:r>
+        <w:rPr>
+          <w:rFonts w:ascii="Arial" w:hAnsi="Arial" w:cs="Arial"/>
+        </w:rPr>
+        <w:t xml:space="preserve"> at this stage.</w:t>
       </w:r>
       <w:r>
         <w:rPr>
@@ -337,7 +309,21 @@
         <w:rPr>
           <w:rFonts w:ascii="Arial" w:hAnsi="Arial" w:cs="Arial"/>
         </w:rPr>
-        <w:t xml:space="preserve">Next, the drone control algorithm is implemented, which is given in more detail in the next section. </w:t>
+        <w:t xml:space="preserve">Next, the drone control algorithm </w:t>
+      </w:r>
+      <w:proofErr w:type="gramStart"/>
+      <w:r>
+        <w:rPr>
+          <w:rFonts w:ascii="Arial" w:hAnsi="Arial" w:cs="Arial"/>
+        </w:rPr>
+        <w:t>is implemented</w:t>
+      </w:r>
+      <w:proofErr w:type="gramEnd"/>
+      <w:r>
+        <w:rPr>
+          <w:rFonts w:ascii="Arial" w:hAnsi="Arial" w:cs="Arial"/>
+        </w:rPr>
+        <w:t xml:space="preserve">, which is given in more detail in the next section. </w:t>
       </w:r>
       <w:r>
         <w:rPr>
@@ -380,16 +366,8 @@
         <w:rPr>
           <w:rFonts w:ascii="Arial" w:hAnsi="Arial" w:cs="Arial"/>
         </w:rPr>
-        <w:t>.</w:t>
-      </w:r>
-      <w:proofErr w:type="spellStart"/>
-      <w:r>
-        <w:rPr>
-          <w:rFonts w:ascii="Arial" w:hAnsi="Arial" w:cs="Arial"/>
-        </w:rPr>
-        <w:t>geojson</w:t>
-      </w:r>
-      <w:proofErr w:type="spellEnd"/>
+        <w:t>.geojson</w:t>
+      </w:r>
       <w:proofErr w:type="gramEnd"/>
       <w:r>
         <w:rPr>
@@ -407,21 +385,7 @@
         <w:rPr>
           <w:rFonts w:ascii="Arial" w:hAnsi="Arial" w:cs="Arial"/>
         </w:rPr>
-        <w:t>.</w:t>
-      </w:r>
-      <w:proofErr w:type="spellStart"/>
-      <w:r>
-        <w:rPr>
-          <w:rFonts w:ascii="Arial" w:hAnsi="Arial" w:cs="Arial"/>
-        </w:rPr>
-        <w:t>json</w:t>
-      </w:r>
-      <w:proofErr w:type="spellEnd"/>
-      <w:r>
-        <w:rPr>
-          <w:rFonts w:ascii="Arial" w:hAnsi="Arial" w:cs="Arial"/>
-        </w:rPr>
-        <w:t xml:space="preserve"> and flightpath</w:t>
+        <w:t>.json and flightpath</w:t>
       </w:r>
       <w:r>
         <w:rPr>
@@ -433,21 +397,7 @@
         <w:rPr>
           <w:rFonts w:ascii="Arial" w:hAnsi="Arial" w:cs="Arial"/>
         </w:rPr>
-        <w:t>.</w:t>
-      </w:r>
-      <w:proofErr w:type="spellStart"/>
-      <w:r>
-        <w:rPr>
-          <w:rFonts w:ascii="Arial" w:hAnsi="Arial" w:cs="Arial"/>
-        </w:rPr>
-        <w:t>json</w:t>
-      </w:r>
-      <w:proofErr w:type="spellEnd"/>
-      <w:r>
-        <w:rPr>
-          <w:rFonts w:ascii="Arial" w:hAnsi="Arial" w:cs="Arial"/>
-        </w:rPr>
-        <w:t xml:space="preserve">. </w:t>
+        <w:t xml:space="preserve">.json. </w:t>
       </w:r>
       <w:r>
         <w:rPr>
@@ -465,7 +415,21 @@
         <w:rPr>
           <w:rFonts w:ascii="Arial" w:hAnsi="Arial" w:cs="Arial"/>
         </w:rPr>
-        <w:t xml:space="preserve"> files is overwritten by the class if they already exist, otherwise they are created anew.</w:t>
+        <w:t xml:space="preserve"> files </w:t>
+      </w:r>
+      <w:proofErr w:type="gramStart"/>
+      <w:r>
+        <w:rPr>
+          <w:rFonts w:ascii="Arial" w:hAnsi="Arial" w:cs="Arial"/>
+        </w:rPr>
+        <w:t>is overwritten</w:t>
+      </w:r>
+      <w:proofErr w:type="gramEnd"/>
+      <w:r>
+        <w:rPr>
+          <w:rFonts w:ascii="Arial" w:hAnsi="Arial" w:cs="Arial"/>
+        </w:rPr>
+        <w:t xml:space="preserve"> by the class if they already exist, otherwise they are created anew.</w:t>
       </w:r>
     </w:p>
     <w:p>
@@ -477,7 +441,6 @@
           <w:u w:val="single"/>
         </w:rPr>
       </w:pPr>
-      <w:proofErr w:type="spellStart"/>
       <w:r>
         <w:rPr>
           <w:rFonts w:ascii="Arial" w:hAnsi="Arial" w:cs="Arial"/>
@@ -487,7 +450,6 @@
         </w:rPr>
         <w:t>CentralArea</w:t>
       </w:r>
-      <w:proofErr w:type="spellEnd"/>
     </w:p>
     <w:p>
       <w:pPr>
@@ -505,77 +467,61 @@
         <w:rPr>
           <w:rFonts w:ascii="Arial" w:hAnsi="Arial" w:cs="Arial"/>
         </w:rPr>
-        <w:t xml:space="preserve">is the singleton </w:t>
-      </w:r>
-      <w:proofErr w:type="spellStart"/>
-      <w:r>
-        <w:rPr>
-          <w:rFonts w:ascii="Arial" w:hAnsi="Arial" w:cs="Arial"/>
-        </w:rPr>
-        <w:t>CentralArea</w:t>
-      </w:r>
-      <w:proofErr w:type="spellEnd"/>
-      <w:r>
-        <w:rPr>
-          <w:rFonts w:ascii="Arial" w:hAnsi="Arial" w:cs="Arial"/>
-        </w:rPr>
-        <w:t xml:space="preserve"> class. This represents </w:t>
-      </w:r>
-      <w:r>
-        <w:rPr>
-          <w:rFonts w:ascii="Arial" w:hAnsi="Arial" w:cs="Arial"/>
-        </w:rPr>
-        <w:t xml:space="preserve">the four points of the rectangular central area. </w:t>
-      </w:r>
-      <w:r>
-        <w:rPr>
-          <w:rFonts w:ascii="Arial" w:hAnsi="Arial" w:cs="Arial"/>
-        </w:rPr>
-        <w:t xml:space="preserve">The main method of this class is </w:t>
-      </w:r>
-      <w:proofErr w:type="spellStart"/>
-      <w:proofErr w:type="gramStart"/>
-      <w:r>
-        <w:rPr>
-          <w:rFonts w:ascii="Arial" w:hAnsi="Arial" w:cs="Arial"/>
-        </w:rPr>
-        <w:t>getPoints</w:t>
-      </w:r>
-      <w:proofErr w:type="spellEnd"/>
-      <w:r>
-        <w:rPr>
-          <w:rFonts w:ascii="Arial" w:hAnsi="Arial" w:cs="Arial"/>
-        </w:rPr>
-        <w:t>(</w:t>
-      </w:r>
-      <w:proofErr w:type="gramEnd"/>
-      <w:r>
-        <w:rPr>
-          <w:rFonts w:ascii="Arial" w:hAnsi="Arial" w:cs="Arial"/>
-        </w:rPr>
-        <w:t xml:space="preserve">) which simply returns the vertices of the central area, to be used in determining a points position within this area. The other method of this class is the </w:t>
-      </w:r>
-      <w:proofErr w:type="spellStart"/>
-      <w:proofErr w:type="gramStart"/>
-      <w:r>
-        <w:rPr>
-          <w:rFonts w:ascii="Arial" w:hAnsi="Arial" w:cs="Arial"/>
-        </w:rPr>
-        <w:t>getInstance</w:t>
-      </w:r>
-      <w:proofErr w:type="spellEnd"/>
-      <w:r>
-        <w:rPr>
-          <w:rFonts w:ascii="Arial" w:hAnsi="Arial" w:cs="Arial"/>
-        </w:rPr>
-        <w:t>(</w:t>
-      </w:r>
-      <w:proofErr w:type="gramEnd"/>
-      <w:r>
-        <w:rPr>
-          <w:rFonts w:ascii="Arial" w:hAnsi="Arial" w:cs="Arial"/>
-        </w:rPr>
-        <w:t xml:space="preserve">) class which is used for singleton access to it.   </w:t>
+        <w:t xml:space="preserve">is the singleton CentralArea class. This represents </w:t>
+      </w:r>
+      <w:r>
+        <w:rPr>
+          <w:rFonts w:ascii="Arial" w:hAnsi="Arial" w:cs="Arial"/>
+        </w:rPr>
+        <w:t xml:space="preserve">the four points of the rectangular </w:t>
+      </w:r>
+      <w:proofErr w:type="gramStart"/>
+      <w:r>
+        <w:rPr>
+          <w:rFonts w:ascii="Arial" w:hAnsi="Arial" w:cs="Arial"/>
+        </w:rPr>
+        <w:t>central area</w:t>
+      </w:r>
+      <w:proofErr w:type="gramEnd"/>
+      <w:r>
+        <w:rPr>
+          <w:rFonts w:ascii="Arial" w:hAnsi="Arial" w:cs="Arial"/>
+        </w:rPr>
+        <w:t xml:space="preserve">. </w:t>
+      </w:r>
+      <w:r>
+        <w:rPr>
+          <w:rFonts w:ascii="Arial" w:hAnsi="Arial" w:cs="Arial"/>
+        </w:rPr>
+        <w:t xml:space="preserve">The main method of this class is getPoints which simply returns the vertices of the </w:t>
+      </w:r>
+      <w:proofErr w:type="gramStart"/>
+      <w:r>
+        <w:rPr>
+          <w:rFonts w:ascii="Arial" w:hAnsi="Arial" w:cs="Arial"/>
+        </w:rPr>
+        <w:t>central area</w:t>
+      </w:r>
+      <w:proofErr w:type="gramEnd"/>
+      <w:r>
+        <w:rPr>
+          <w:rFonts w:ascii="Arial" w:hAnsi="Arial" w:cs="Arial"/>
+        </w:rPr>
+        <w:t>, to be used in determining a points position within this area. The other method of this class is the getInstance class which is used for singleton access to it</w:t>
+      </w:r>
+      <w:proofErr w:type="gramStart"/>
+      <w:r>
+        <w:rPr>
+          <w:rFonts w:ascii="Arial" w:hAnsi="Arial" w:cs="Arial"/>
+        </w:rPr>
+        <w:t xml:space="preserve">.  </w:t>
+      </w:r>
+      <w:proofErr w:type="gramEnd"/>
+      <w:r>
+        <w:rPr>
+          <w:rFonts w:ascii="Arial" w:hAnsi="Arial" w:cs="Arial"/>
+        </w:rPr>
+        <w:t xml:space="preserve"> </w:t>
       </w:r>
     </w:p>
     <w:p>
@@ -588,21 +534,21 @@
         <w:rPr>
           <w:rFonts w:ascii="Arial" w:hAnsi="Arial" w:cs="Arial"/>
         </w:rPr>
-        <w:t xml:space="preserve">This class is a singleton because when it is used by the </w:t>
-      </w:r>
-      <w:proofErr w:type="spellStart"/>
-      <w:r>
-        <w:rPr>
-          <w:rFonts w:ascii="Arial" w:hAnsi="Arial" w:cs="Arial"/>
-        </w:rPr>
-        <w:t>LngLat</w:t>
-      </w:r>
-      <w:proofErr w:type="spellEnd"/>
-      <w:r>
-        <w:rPr>
-          <w:rFonts w:ascii="Arial" w:hAnsi="Arial" w:cs="Arial"/>
-        </w:rPr>
-        <w:t xml:space="preserve"> class, an instance of the class is used, which is retrieved from the REST server. </w:t>
+        <w:t xml:space="preserve">This class is a singleton because when it </w:t>
+      </w:r>
+      <w:proofErr w:type="gramStart"/>
+      <w:r>
+        <w:rPr>
+          <w:rFonts w:ascii="Arial" w:hAnsi="Arial" w:cs="Arial"/>
+        </w:rPr>
+        <w:t>is used</w:t>
+      </w:r>
+      <w:proofErr w:type="gramEnd"/>
+      <w:r>
+        <w:rPr>
+          <w:rFonts w:ascii="Arial" w:hAnsi="Arial" w:cs="Arial"/>
+        </w:rPr>
+        <w:t xml:space="preserve"> by the LngLat class, an instance of the class is used, which is retrieved from the REST server. </w:t>
       </w:r>
       <w:proofErr w:type="gramStart"/>
       <w:r>
@@ -644,21 +590,7 @@
         <w:rPr>
           <w:rFonts w:ascii="Arial" w:hAnsi="Arial" w:cs="Arial"/>
         </w:rPr>
-        <w:t xml:space="preserve"> the </w:t>
-      </w:r>
-      <w:proofErr w:type="spellStart"/>
-      <w:r>
-        <w:rPr>
-          <w:rFonts w:ascii="Arial" w:hAnsi="Arial" w:cs="Arial"/>
-        </w:rPr>
-        <w:t>CentralArea</w:t>
-      </w:r>
-      <w:proofErr w:type="spellEnd"/>
-      <w:r>
-        <w:rPr>
-          <w:rFonts w:ascii="Arial" w:hAnsi="Arial" w:cs="Arial"/>
-        </w:rPr>
-        <w:t xml:space="preserve"> class is singleton to ensure that the value of the class is constant through the runtime of the program and the REST request need only be made once.</w:t>
+        <w:t xml:space="preserve"> the CentralArea class is singleton to ensure that the value of the class is constant through the runtime of the program and the REST request need only be made once.</w:t>
       </w:r>
     </w:p>
     <w:p>
@@ -715,16 +647,8 @@
         <w:rPr>
           <w:rFonts w:ascii="Arial" w:hAnsi="Arial" w:cs="Arial"/>
         </w:rPr>
-        <w:t>].</w:t>
-      </w:r>
-      <w:proofErr w:type="spellStart"/>
-      <w:r>
-        <w:rPr>
-          <w:rFonts w:ascii="Arial" w:hAnsi="Arial" w:cs="Arial"/>
-        </w:rPr>
-        <w:t>json</w:t>
-      </w:r>
-      <w:proofErr w:type="spellEnd"/>
+        <w:t>].json</w:t>
+      </w:r>
       <w:proofErr w:type="gramEnd"/>
       <w:r>
         <w:rPr>
@@ -750,35 +674,27 @@
           <w:rFonts w:ascii="Arial" w:hAnsi="Arial" w:cs="Arial"/>
         </w:rPr>
         <w:lastRenderedPageBreak/>
-        <w:t xml:space="preserve">The main method in this class is the </w:t>
-      </w:r>
-      <w:proofErr w:type="spellStart"/>
-      <w:proofErr w:type="gramStart"/>
-      <w:r>
-        <w:rPr>
-          <w:rFonts w:ascii="Arial" w:hAnsi="Arial" w:cs="Arial"/>
-        </w:rPr>
-        <w:t>getDeliveries</w:t>
-      </w:r>
-      <w:proofErr w:type="spellEnd"/>
-      <w:r>
-        <w:rPr>
-          <w:rFonts w:ascii="Arial" w:hAnsi="Arial" w:cs="Arial"/>
-        </w:rPr>
-        <w:t>(</w:t>
-      </w:r>
-      <w:proofErr w:type="gramEnd"/>
-      <w:r>
-        <w:rPr>
-          <w:rFonts w:ascii="Arial" w:hAnsi="Arial" w:cs="Arial"/>
-        </w:rPr>
-        <w:t>) method, which takes in all orders on a certain day and all the restaurants and returns a Delivery object for each order which includes whether the order is valid and if not</w:t>
-      </w:r>
-      <w:r>
-        <w:rPr>
-          <w:rFonts w:ascii="Arial" w:hAnsi="Arial" w:cs="Arial"/>
-        </w:rPr>
-        <w:t xml:space="preserve">, the reason why. This then allows the drone control algorithm to only </w:t>
+        <w:t>The main method in this class is the getDeliveries method, which takes in all orders on a certain day and all the restaurants and returns a Delivery object for each order which includes whether the order is valid and if not</w:t>
+      </w:r>
+      <w:r>
+        <w:rPr>
+          <w:rFonts w:ascii="Arial" w:hAnsi="Arial" w:cs="Arial"/>
+        </w:rPr>
+        <w:t xml:space="preserve">, the </w:t>
+      </w:r>
+      <w:proofErr w:type="gramStart"/>
+      <w:r>
+        <w:rPr>
+          <w:rFonts w:ascii="Arial" w:hAnsi="Arial" w:cs="Arial"/>
+        </w:rPr>
+        <w:t>reason why</w:t>
+      </w:r>
+      <w:proofErr w:type="gramEnd"/>
+      <w:r>
+        <w:rPr>
+          <w:rFonts w:ascii="Arial" w:hAnsi="Arial" w:cs="Arial"/>
+        </w:rPr>
+        <w:t xml:space="preserve">. This then allows the drone control algorithm to only </w:t>
       </w:r>
       <w:r>
         <w:rPr>
@@ -833,27 +749,41 @@
         <w:rPr>
           <w:rFonts w:ascii="Arial" w:hAnsi="Arial" w:cs="Arial"/>
         </w:rPr>
-        <w:t xml:space="preserve">methods in the class are used after the drone control algorithm is executed, as they are setting the outcome of the order to either Delivered or </w:t>
-      </w:r>
-      <w:proofErr w:type="spellStart"/>
-      <w:r>
-        <w:rPr>
-          <w:rFonts w:ascii="Arial" w:hAnsi="Arial" w:cs="Arial"/>
-        </w:rPr>
-        <w:t>ValidButNotDelivered</w:t>
-      </w:r>
-      <w:proofErr w:type="spellEnd"/>
-      <w:r>
-        <w:rPr>
-          <w:rFonts w:ascii="Arial" w:hAnsi="Arial" w:cs="Arial"/>
-        </w:rPr>
-        <w:t xml:space="preserve">. </w:t>
-      </w:r>
-      <w:r>
-        <w:rPr>
-          <w:rFonts w:ascii="Arial" w:hAnsi="Arial" w:cs="Arial"/>
-        </w:rPr>
-        <w:t xml:space="preserve">These methods are needed because it won’t be known </w:t>
+        <w:t xml:space="preserve">methods in the class </w:t>
+      </w:r>
+      <w:proofErr w:type="gramStart"/>
+      <w:r>
+        <w:rPr>
+          <w:rFonts w:ascii="Arial" w:hAnsi="Arial" w:cs="Arial"/>
+        </w:rPr>
+        <w:t>are used</w:t>
+      </w:r>
+      <w:proofErr w:type="gramEnd"/>
+      <w:r>
+        <w:rPr>
+          <w:rFonts w:ascii="Arial" w:hAnsi="Arial" w:cs="Arial"/>
+        </w:rPr>
+        <w:t xml:space="preserve"> after the drone control algorithm is executed, as they are setting the outcome of the order to either Delivered or ValidButNotDelivered. </w:t>
+      </w:r>
+      <w:r>
+        <w:rPr>
+          <w:rFonts w:ascii="Arial" w:hAnsi="Arial" w:cs="Arial"/>
+        </w:rPr>
+        <w:t xml:space="preserve">These methods are needed because it </w:t>
+      </w:r>
+      <w:proofErr w:type="gramStart"/>
+      <w:r>
+        <w:rPr>
+          <w:rFonts w:ascii="Arial" w:hAnsi="Arial" w:cs="Arial"/>
+        </w:rPr>
+        <w:t>won’t</w:t>
+      </w:r>
+      <w:proofErr w:type="gramEnd"/>
+      <w:r>
+        <w:rPr>
+          <w:rFonts w:ascii="Arial" w:hAnsi="Arial" w:cs="Arial"/>
+        </w:rPr>
+        <w:t xml:space="preserve"> be known </w:t>
       </w:r>
       <w:r>
         <w:rPr>
@@ -884,21 +814,7 @@
         <w:rPr>
           <w:rFonts w:ascii="Arial" w:hAnsi="Arial" w:cs="Arial"/>
         </w:rPr>
-        <w:t xml:space="preserve">his class was chosen as it allows the deliveries output file to be easily written to, when using </w:t>
-      </w:r>
-      <w:proofErr w:type="spellStart"/>
-      <w:r>
-        <w:rPr>
-          <w:rFonts w:ascii="Arial" w:hAnsi="Arial" w:cs="Arial"/>
-        </w:rPr>
-        <w:t>Objectmapper</w:t>
-      </w:r>
-      <w:proofErr w:type="spellEnd"/>
-      <w:r>
-        <w:rPr>
-          <w:rFonts w:ascii="Arial" w:hAnsi="Arial" w:cs="Arial"/>
-        </w:rPr>
-        <w:t xml:space="preserve"> as </w:t>
+        <w:t xml:space="preserve">his class was chosen as it allows the deliveries output file to be easily written to, when using Objectmapper as </w:t>
       </w:r>
       <w:proofErr w:type="gramStart"/>
       <w:r>
@@ -930,7 +846,21 @@
         <w:rPr>
           <w:rFonts w:ascii="Arial" w:hAnsi="Arial" w:cs="Arial"/>
         </w:rPr>
-        <w:t xml:space="preserve"> as any information about the order which is decided during the runtime of the program is </w:t>
+        <w:t xml:space="preserve"> as any information about the order which </w:t>
+      </w:r>
+      <w:proofErr w:type="gramStart"/>
+      <w:r>
+        <w:rPr>
+          <w:rFonts w:ascii="Arial" w:hAnsi="Arial" w:cs="Arial"/>
+        </w:rPr>
+        <w:t>is decided</w:t>
+      </w:r>
+      <w:proofErr w:type="gramEnd"/>
+      <w:r>
+        <w:rPr>
+          <w:rFonts w:ascii="Arial" w:hAnsi="Arial" w:cs="Arial"/>
+        </w:rPr>
+        <w:t xml:space="preserve"> during the runtime of the program is </w:t>
       </w:r>
       <w:r>
         <w:rPr>
@@ -954,7 +884,6 @@
           <w:u w:val="single"/>
         </w:rPr>
       </w:pPr>
-      <w:proofErr w:type="spellStart"/>
       <w:r>
         <w:rPr>
           <w:rFonts w:ascii="Arial" w:hAnsi="Arial" w:cs="Arial"/>
@@ -964,7 +893,6 @@
         </w:rPr>
         <w:t>DroneMove</w:t>
       </w:r>
-      <w:proofErr w:type="spellEnd"/>
     </w:p>
     <w:p>
       <w:pPr>
@@ -976,35 +904,21 @@
         <w:rPr>
           <w:rFonts w:ascii="Arial" w:hAnsi="Arial" w:cs="Arial"/>
         </w:rPr>
-        <w:t xml:space="preserve">The </w:t>
-      </w:r>
-      <w:proofErr w:type="spellStart"/>
-      <w:r>
-        <w:rPr>
-          <w:rFonts w:ascii="Arial" w:hAnsi="Arial" w:cs="Arial"/>
-        </w:rPr>
-        <w:t>DroneMove</w:t>
-      </w:r>
-      <w:proofErr w:type="spellEnd"/>
-      <w:r>
-        <w:rPr>
-          <w:rFonts w:ascii="Arial" w:hAnsi="Arial" w:cs="Arial"/>
-        </w:rPr>
-        <w:t xml:space="preserve"> class is used to represent an individual move made by the drone, in the format specified for the flightpath-[date].</w:t>
-      </w:r>
-      <w:proofErr w:type="spellStart"/>
-      <w:r>
-        <w:rPr>
-          <w:rFonts w:ascii="Arial" w:hAnsi="Arial" w:cs="Arial"/>
-        </w:rPr>
-        <w:t>json</w:t>
-      </w:r>
-      <w:proofErr w:type="spellEnd"/>
-      <w:r>
-        <w:rPr>
-          <w:rFonts w:ascii="Arial" w:hAnsi="Arial" w:cs="Arial"/>
-        </w:rPr>
-        <w:t xml:space="preserve"> file.</w:t>
+        <w:t xml:space="preserve">The DroneMove class </w:t>
+      </w:r>
+      <w:proofErr w:type="gramStart"/>
+      <w:r>
+        <w:rPr>
+          <w:rFonts w:ascii="Arial" w:hAnsi="Arial" w:cs="Arial"/>
+        </w:rPr>
+        <w:t>is used</w:t>
+      </w:r>
+      <w:proofErr w:type="gramEnd"/>
+      <w:r>
+        <w:rPr>
+          <w:rFonts w:ascii="Arial" w:hAnsi="Arial" w:cs="Arial"/>
+        </w:rPr>
+        <w:t xml:space="preserve"> to represent an individual move made by the drone, in the format specified for the flightpath-[date].json file.</w:t>
       </w:r>
       <w:r>
         <w:rPr>
@@ -1023,7 +937,21 @@
         <w:rPr>
           <w:rFonts w:ascii="Arial" w:hAnsi="Arial" w:cs="Arial"/>
         </w:rPr>
-        <w:t>The main methods in this class are simply constructors. The class has 2 constructors, one in which the flight angle is given and one where the flight angle is not in which case the angle will be ‘null’, for when the drone hovers to pick-up or deliver an order.</w:t>
+        <w:t xml:space="preserve">The main methods in this class are simply constructors. The class has </w:t>
+      </w:r>
+      <w:proofErr w:type="gramStart"/>
+      <w:r>
+        <w:rPr>
+          <w:rFonts w:ascii="Arial" w:hAnsi="Arial" w:cs="Arial"/>
+        </w:rPr>
+        <w:t>2</w:t>
+      </w:r>
+      <w:proofErr w:type="gramEnd"/>
+      <w:r>
+        <w:rPr>
+          <w:rFonts w:ascii="Arial" w:hAnsi="Arial" w:cs="Arial"/>
+        </w:rPr>
+        <w:t xml:space="preserve"> constructors, one in which the flight angle is given and one where the flight angle is not in which case the angle will be ‘null’, for when the drone hovers to pick-up or deliver an order.</w:t>
       </w:r>
     </w:p>
     <w:p>
@@ -1036,21 +964,21 @@
         <w:rPr>
           <w:rFonts w:ascii="Arial" w:hAnsi="Arial" w:cs="Arial"/>
         </w:rPr>
-        <w:t xml:space="preserve">This class was used firstly to enable easy writing to the required output fie using </w:t>
-      </w:r>
-      <w:proofErr w:type="spellStart"/>
-      <w:r>
-        <w:rPr>
-          <w:rFonts w:ascii="Arial" w:hAnsi="Arial" w:cs="Arial"/>
-        </w:rPr>
-        <w:t>ObjectMapper</w:t>
-      </w:r>
-      <w:proofErr w:type="spellEnd"/>
-      <w:r>
-        <w:rPr>
-          <w:rFonts w:ascii="Arial" w:hAnsi="Arial" w:cs="Arial"/>
-        </w:rPr>
-        <w:t xml:space="preserve">. </w:t>
+        <w:t xml:space="preserve">This class </w:t>
+      </w:r>
+      <w:proofErr w:type="gramStart"/>
+      <w:r>
+        <w:rPr>
+          <w:rFonts w:ascii="Arial" w:hAnsi="Arial" w:cs="Arial"/>
+        </w:rPr>
+        <w:t>was used</w:t>
+      </w:r>
+      <w:proofErr w:type="gramEnd"/>
+      <w:r>
+        <w:rPr>
+          <w:rFonts w:ascii="Arial" w:hAnsi="Arial" w:cs="Arial"/>
+        </w:rPr>
+        <w:t xml:space="preserve"> firstly to enable easy writing to the required output fie using ObjectMapper. </w:t>
       </w:r>
       <w:proofErr w:type="gramStart"/>
       <w:r>
@@ -1064,35 +992,35 @@
         <w:rPr>
           <w:rFonts w:ascii="Arial" w:hAnsi="Arial" w:cs="Arial"/>
         </w:rPr>
-        <w:t xml:space="preserve"> this class was used to allow easy representation of the flightpath of the drone within the program. Sections of the drone’s flightpath are represented by lists of </w:t>
-      </w:r>
-      <w:proofErr w:type="spellStart"/>
-      <w:r>
-        <w:rPr>
-          <w:rFonts w:ascii="Arial" w:hAnsi="Arial" w:cs="Arial"/>
-        </w:rPr>
-        <w:t>DroneMove</w:t>
-      </w:r>
-      <w:proofErr w:type="spellEnd"/>
-      <w:r>
-        <w:rPr>
-          <w:rFonts w:ascii="Arial" w:hAnsi="Arial" w:cs="Arial"/>
-        </w:rPr>
-        <w:t xml:space="preserve"> objects. This is to allow easy backtracking during the drone control algorithm as the program can simply iterate through the list in reverse order and make calculations based upon the angles in the list. In addition, any information relating to the flightpath of the drone, will be stored using the </w:t>
-      </w:r>
-      <w:proofErr w:type="spellStart"/>
-      <w:r>
-        <w:rPr>
-          <w:rFonts w:ascii="Arial" w:hAnsi="Arial" w:cs="Arial"/>
-        </w:rPr>
-        <w:t>DroneMove</w:t>
-      </w:r>
-      <w:proofErr w:type="spellEnd"/>
-      <w:r>
-        <w:rPr>
-          <w:rFonts w:ascii="Arial" w:hAnsi="Arial" w:cs="Arial"/>
-        </w:rPr>
-        <w:t xml:space="preserve"> class, meaning the program will have loose coupling as other classes will have little to do with representation of the drone’s flightpath. </w:t>
+        <w:t xml:space="preserve"> this class was used to allow easy representation of the flightpath of the drone within the program. Sections of the drone’s flightpath </w:t>
+      </w:r>
+      <w:proofErr w:type="gramStart"/>
+      <w:r>
+        <w:rPr>
+          <w:rFonts w:ascii="Arial" w:hAnsi="Arial" w:cs="Arial"/>
+        </w:rPr>
+        <w:t>are represented</w:t>
+      </w:r>
+      <w:proofErr w:type="gramEnd"/>
+      <w:r>
+        <w:rPr>
+          <w:rFonts w:ascii="Arial" w:hAnsi="Arial" w:cs="Arial"/>
+        </w:rPr>
+        <w:t xml:space="preserve"> by lists of DroneMove objects. This is to allow easy backtracking during the drone control algorithm as the program can simply iterate through the list in reverse order and make calculations based upon the angles in the list. In addition, any information relating to the flightpath of the drone, will </w:t>
+      </w:r>
+      <w:proofErr w:type="gramStart"/>
+      <w:r>
+        <w:rPr>
+          <w:rFonts w:ascii="Arial" w:hAnsi="Arial" w:cs="Arial"/>
+        </w:rPr>
+        <w:t>be stored</w:t>
+      </w:r>
+      <w:proofErr w:type="gramEnd"/>
+      <w:r>
+        <w:rPr>
+          <w:rFonts w:ascii="Arial" w:hAnsi="Arial" w:cs="Arial"/>
+        </w:rPr>
+        <w:t xml:space="preserve"> using the DroneMove class, meaning the program will have loose coupling as other classes will have little to do with representation of the drone’s flightpath. </w:t>
       </w:r>
     </w:p>
     <w:p>
@@ -1124,7 +1052,21 @@
         <w:rPr>
           <w:rFonts w:ascii="Arial" w:hAnsi="Arial" w:cs="Arial"/>
         </w:rPr>
-        <w:t>Item is a class that represents a single item on offer by a restaurant. It contains the name of the item and its cost in pence. This class is used for clarity, to make it clear when the program is looking through the menu of a restaurant, instead of relying on index lists or arrays which could be confusing, as well as to avoid problems with changing data types to represent the name and cost of an item in an array or list.</w:t>
+        <w:t xml:space="preserve">Item is a class that represents a single item on offer by a restaurant. It contains the name of the item and its cost in pence. This class </w:t>
+      </w:r>
+      <w:proofErr w:type="gramStart"/>
+      <w:r>
+        <w:rPr>
+          <w:rFonts w:ascii="Arial" w:hAnsi="Arial" w:cs="Arial"/>
+        </w:rPr>
+        <w:t>is used</w:t>
+      </w:r>
+      <w:proofErr w:type="gramEnd"/>
+      <w:r>
+        <w:rPr>
+          <w:rFonts w:ascii="Arial" w:hAnsi="Arial" w:cs="Arial"/>
+        </w:rPr>
+        <w:t xml:space="preserve"> for clarity, to make it clear when the program is looking through the menu of a restaurant, instead of relying on index lists or arrays which could be confusing, as well as to avoid problems with changing data types to represent the name and cost of an item in an array or list.</w:t>
       </w:r>
       <w:r>
         <w:rPr>
@@ -1162,7 +1104,6 @@
           <w:u w:val="single"/>
         </w:rPr>
       </w:pPr>
-      <w:proofErr w:type="spellStart"/>
       <w:r>
         <w:rPr>
           <w:rFonts w:ascii="Arial" w:hAnsi="Arial" w:cs="Arial"/>
@@ -1172,7 +1113,6 @@
         </w:rPr>
         <w:t>LngLat</w:t>
       </w:r>
-      <w:proofErr w:type="spellEnd"/>
     </w:p>
     <w:p>
       <w:pPr>
@@ -1184,91 +1124,27 @@
         <w:rPr>
           <w:rFonts w:ascii="Arial" w:hAnsi="Arial" w:cs="Arial"/>
         </w:rPr>
-        <w:t xml:space="preserve">The </w:t>
-      </w:r>
-      <w:proofErr w:type="spellStart"/>
-      <w:r>
-        <w:rPr>
-          <w:rFonts w:ascii="Arial" w:hAnsi="Arial" w:cs="Arial"/>
-        </w:rPr>
-        <w:t>LngLat</w:t>
-      </w:r>
-      <w:proofErr w:type="spellEnd"/>
-      <w:r>
-        <w:rPr>
-          <w:rFonts w:ascii="Arial" w:hAnsi="Arial" w:cs="Arial"/>
-        </w:rPr>
-        <w:t xml:space="preserve"> class represents coordinate points on the map, in terms of their longitude and latitude coordinates.</w:t>
-      </w:r>
-      <w:r>
-        <w:rPr>
-          <w:rFonts w:ascii="Arial" w:hAnsi="Arial" w:cs="Arial"/>
-        </w:rPr>
-        <w:t xml:space="preserve"> It also is used when making calculations in terms of points of the map. The main methods in this class are </w:t>
-      </w:r>
-      <w:proofErr w:type="spellStart"/>
-      <w:proofErr w:type="gramStart"/>
-      <w:r>
-        <w:rPr>
-          <w:rFonts w:ascii="Arial" w:hAnsi="Arial" w:cs="Arial"/>
-        </w:rPr>
-        <w:t>inCentralArea</w:t>
-      </w:r>
-      <w:proofErr w:type="spellEnd"/>
-      <w:r>
-        <w:rPr>
-          <w:rFonts w:ascii="Arial" w:hAnsi="Arial" w:cs="Arial"/>
-        </w:rPr>
-        <w:t>(</w:t>
-      </w:r>
-      <w:proofErr w:type="gramEnd"/>
-      <w:r>
-        <w:rPr>
-          <w:rFonts w:ascii="Arial" w:hAnsi="Arial" w:cs="Arial"/>
-        </w:rPr>
-        <w:t xml:space="preserve">) which determines whether a point is within the central area, </w:t>
-      </w:r>
-      <w:proofErr w:type="spellStart"/>
-      <w:r>
-        <w:rPr>
-          <w:rFonts w:ascii="Arial" w:hAnsi="Arial" w:cs="Arial"/>
-        </w:rPr>
-        <w:t>distanceTo</w:t>
-      </w:r>
-      <w:proofErr w:type="spellEnd"/>
-      <w:r>
-        <w:rPr>
-          <w:rFonts w:ascii="Arial" w:hAnsi="Arial" w:cs="Arial"/>
-        </w:rPr>
-        <w:t xml:space="preserve">() which calculates the Euclidean distance between 2 points, </w:t>
-      </w:r>
-      <w:proofErr w:type="spellStart"/>
-      <w:r>
-        <w:rPr>
-          <w:rFonts w:ascii="Arial" w:hAnsi="Arial" w:cs="Arial"/>
-        </w:rPr>
-        <w:t>closeTo</w:t>
-      </w:r>
-      <w:proofErr w:type="spellEnd"/>
-      <w:r>
-        <w:rPr>
-          <w:rFonts w:ascii="Arial" w:hAnsi="Arial" w:cs="Arial"/>
-        </w:rPr>
-        <w:t xml:space="preserve">() which determines if two points are ‘close’ to each other, that is within 0.00015 degrees of one another and finally </w:t>
-      </w:r>
-      <w:proofErr w:type="spellStart"/>
-      <w:r>
-        <w:rPr>
-          <w:rFonts w:ascii="Arial" w:hAnsi="Arial" w:cs="Arial"/>
-        </w:rPr>
-        <w:t>nextPosition</w:t>
-      </w:r>
-      <w:proofErr w:type="spellEnd"/>
-      <w:r>
-        <w:rPr>
-          <w:rFonts w:ascii="Arial" w:hAnsi="Arial" w:cs="Arial"/>
-        </w:rPr>
-        <w:t>() which calculates the point at which the drone will be after a move of a given number of degrees.</w:t>
+        <w:t>The LngLat class represents coordinate points on the map, in terms of their longitude and latitude coordinates.</w:t>
+      </w:r>
+      <w:r>
+        <w:rPr>
+          <w:rFonts w:ascii="Arial" w:hAnsi="Arial" w:cs="Arial"/>
+        </w:rPr>
+        <w:t xml:space="preserve"> It also </w:t>
+      </w:r>
+      <w:proofErr w:type="gramStart"/>
+      <w:r>
+        <w:rPr>
+          <w:rFonts w:ascii="Arial" w:hAnsi="Arial" w:cs="Arial"/>
+        </w:rPr>
+        <w:t>is used</w:t>
+      </w:r>
+      <w:proofErr w:type="gramEnd"/>
+      <w:r>
+        <w:rPr>
+          <w:rFonts w:ascii="Arial" w:hAnsi="Arial" w:cs="Arial"/>
+        </w:rPr>
+        <w:t xml:space="preserve"> when making calculations in terms of points of the map. The main methods in this class are inCentralArea which determines whether a point is within the central area, distanceTo which calculates the Euclidean distance between 2 points, closeTo which determines if two points are ‘close’ to each other, that is within 0.00015 degrees of one another and finally nextPosition which calculates the point at which the drone will be after a move of a given number of degrees.</w:t>
       </w:r>
     </w:p>
     <w:p>
@@ -1281,20 +1157,48 @@
         <w:rPr>
           <w:rFonts w:ascii="Arial" w:hAnsi="Arial" w:cs="Arial"/>
         </w:rPr>
-        <w:t xml:space="preserve">This class is used as it is a focal point through which any calculations involving points on the map are performed. This then allows for both loose coupling, as no other classes will </w:t>
+        <w:t xml:space="preserve">This class </w:t>
+      </w:r>
+      <w:proofErr w:type="gramStart"/>
+      <w:r>
+        <w:rPr>
+          <w:rFonts w:ascii="Arial" w:hAnsi="Arial" w:cs="Arial"/>
+        </w:rPr>
+        <w:t>is used</w:t>
+      </w:r>
+      <w:proofErr w:type="gramEnd"/>
+      <w:r>
+        <w:rPr>
+          <w:rFonts w:ascii="Arial" w:hAnsi="Arial" w:cs="Arial"/>
+        </w:rPr>
+        <w:t xml:space="preserve"> as it is a focal point through which any calculations involving points on the map are performed. This then allows for both loose coupling, as no other classes will </w:t>
       </w:r>
       <w:r>
         <w:rPr>
           <w:rFonts w:ascii="Arial" w:hAnsi="Arial" w:cs="Arial"/>
         </w:rPr>
         <w:lastRenderedPageBreak/>
-        <w:t xml:space="preserve">perform calculations involving specific points on the map to generate points along the drone’s flightpath, and high cohesion as all the methods within this class are involved </w:t>
-      </w:r>
-      <w:r>
-        <w:rPr>
-          <w:rFonts w:ascii="Arial" w:hAnsi="Arial" w:cs="Arial"/>
-        </w:rPr>
-        <w:t xml:space="preserve">in pointwise geometry. </w:t>
+        <w:t xml:space="preserve">perform calculations involving specific points on the map to generate points along the drone’s flightpath, and high cohesion as all the methods within this class </w:t>
+      </w:r>
+      <w:proofErr w:type="gramStart"/>
+      <w:r>
+        <w:rPr>
+          <w:rFonts w:ascii="Arial" w:hAnsi="Arial" w:cs="Arial"/>
+        </w:rPr>
+        <w:t xml:space="preserve">are involved </w:t>
+      </w:r>
+      <w:r>
+        <w:rPr>
+          <w:rFonts w:ascii="Arial" w:hAnsi="Arial" w:cs="Arial"/>
+        </w:rPr>
+        <w:t>in</w:t>
+      </w:r>
+      <w:proofErr w:type="gramEnd"/>
+      <w:r>
+        <w:rPr>
+          <w:rFonts w:ascii="Arial" w:hAnsi="Arial" w:cs="Arial"/>
+        </w:rPr>
+        <w:t xml:space="preserve"> pointwise geometry. </w:t>
       </w:r>
     </w:p>
     <w:p>
@@ -1333,7 +1237,6 @@
           <w:u w:val="single"/>
         </w:rPr>
       </w:pPr>
-      <w:proofErr w:type="spellStart"/>
       <w:r>
         <w:rPr>
           <w:rFonts w:ascii="Arial" w:hAnsi="Arial" w:cs="Arial"/>
@@ -1343,7 +1246,6 @@
         </w:rPr>
         <w:t>NoFlyZone</w:t>
       </w:r>
-      <w:proofErr w:type="spellEnd"/>
     </w:p>
     <w:p>
       <w:pPr>
@@ -1355,21 +1257,7 @@
         <w:rPr>
           <w:rFonts w:ascii="Arial" w:hAnsi="Arial" w:cs="Arial"/>
         </w:rPr>
-        <w:t xml:space="preserve">A key class within the program is the </w:t>
-      </w:r>
-      <w:proofErr w:type="spellStart"/>
-      <w:r>
-        <w:rPr>
-          <w:rFonts w:ascii="Arial" w:hAnsi="Arial" w:cs="Arial"/>
-        </w:rPr>
-        <w:t>NoFlyZone</w:t>
-      </w:r>
-      <w:proofErr w:type="spellEnd"/>
-      <w:r>
-        <w:rPr>
-          <w:rFonts w:ascii="Arial" w:hAnsi="Arial" w:cs="Arial"/>
-        </w:rPr>
-        <w:t xml:space="preserve"> class. This represents an individual part of the no-fly zones which the drone aims to avoid</w:t>
+        <w:t>A key class within the program is the NoFlyZone class. This represents an individual part of the no-fly zones which the drone aims to avoid</w:t>
       </w:r>
       <w:r>
         <w:rPr>
@@ -1406,119 +1294,61 @@
         <w:rPr>
           <w:rFonts w:ascii="Arial" w:hAnsi="Arial" w:cs="Arial"/>
         </w:rPr>
-        <w:t xml:space="preserve">The first method in this class is </w:t>
-      </w:r>
-      <w:proofErr w:type="spellStart"/>
-      <w:proofErr w:type="gramStart"/>
-      <w:r>
-        <w:rPr>
-          <w:rFonts w:ascii="Arial" w:hAnsi="Arial" w:cs="Arial"/>
-        </w:rPr>
-        <w:t>getNoFlyZones</w:t>
-      </w:r>
-      <w:proofErr w:type="spellEnd"/>
-      <w:r>
-        <w:rPr>
-          <w:rFonts w:ascii="Arial" w:hAnsi="Arial" w:cs="Arial"/>
-        </w:rPr>
-        <w:t>(</w:t>
-      </w:r>
-      <w:proofErr w:type="gramEnd"/>
-      <w:r>
-        <w:rPr>
-          <w:rFonts w:ascii="Arial" w:hAnsi="Arial" w:cs="Arial"/>
-        </w:rPr>
-        <w:t xml:space="preserve">) which retrieves the entirety of the no-fly zones from the REST server and parses this into an array of </w:t>
-      </w:r>
-      <w:proofErr w:type="spellStart"/>
-      <w:r>
-        <w:rPr>
-          <w:rFonts w:ascii="Arial" w:hAnsi="Arial" w:cs="Arial"/>
-        </w:rPr>
-        <w:t>NoFlyZone</w:t>
-      </w:r>
-      <w:proofErr w:type="spellEnd"/>
-      <w:r>
-        <w:rPr>
-          <w:rFonts w:ascii="Arial" w:hAnsi="Arial" w:cs="Arial"/>
-        </w:rPr>
-        <w:t xml:space="preserve"> objects</w:t>
-      </w:r>
-      <w:r>
-        <w:rPr>
-          <w:rFonts w:ascii="Arial" w:hAnsi="Arial" w:cs="Arial"/>
-        </w:rPr>
-        <w:t xml:space="preserve">, then iterates through this array creating a combined </w:t>
-      </w:r>
-      <w:proofErr w:type="spellStart"/>
-      <w:r>
-        <w:rPr>
-          <w:rFonts w:ascii="Arial" w:hAnsi="Arial" w:cs="Arial"/>
-        </w:rPr>
-        <w:t>Mapbox</w:t>
-      </w:r>
-      <w:proofErr w:type="spellEnd"/>
-      <w:r>
-        <w:rPr>
-          <w:rFonts w:ascii="Arial" w:hAnsi="Arial" w:cs="Arial"/>
-        </w:rPr>
-        <w:t xml:space="preserve"> </w:t>
-      </w:r>
-      <w:proofErr w:type="spellStart"/>
-      <w:r>
-        <w:rPr>
-          <w:rFonts w:ascii="Arial" w:hAnsi="Arial" w:cs="Arial"/>
-        </w:rPr>
-        <w:t>MultiPolygon</w:t>
-      </w:r>
-      <w:proofErr w:type="spellEnd"/>
-      <w:r>
-        <w:rPr>
-          <w:rFonts w:ascii="Arial" w:hAnsi="Arial" w:cs="Arial"/>
-        </w:rPr>
-        <w:t xml:space="preserve"> object representing all of the no-fly zones together.</w:t>
-      </w:r>
-      <w:r>
-        <w:rPr>
-          <w:rFonts w:ascii="Arial" w:hAnsi="Arial" w:cs="Arial"/>
-        </w:rPr>
-        <w:t xml:space="preserve"> Then we consider if the drone enters the no-fly zone with the two methods </w:t>
-      </w:r>
-      <w:proofErr w:type="spellStart"/>
-      <w:proofErr w:type="gramStart"/>
-      <w:r>
-        <w:rPr>
-          <w:rFonts w:ascii="Arial" w:hAnsi="Arial" w:cs="Arial"/>
-        </w:rPr>
-        <w:t>intersectsNoFlyZones</w:t>
-      </w:r>
-      <w:proofErr w:type="spellEnd"/>
-      <w:r>
-        <w:rPr>
-          <w:rFonts w:ascii="Arial" w:hAnsi="Arial" w:cs="Arial"/>
-        </w:rPr>
-        <w:t>(</w:t>
-      </w:r>
-      <w:proofErr w:type="gramEnd"/>
-      <w:r>
-        <w:rPr>
-          <w:rFonts w:ascii="Arial" w:hAnsi="Arial" w:cs="Arial"/>
-        </w:rPr>
-        <w:t xml:space="preserve">), which calculates whether the path created by the drone intersects any of perimeters of the no-fly zones, using the method </w:t>
-      </w:r>
-      <w:proofErr w:type="spellStart"/>
-      <w:r>
-        <w:rPr>
-          <w:rFonts w:ascii="Arial" w:hAnsi="Arial" w:cs="Arial"/>
-        </w:rPr>
-        <w:t>linesIntersect</w:t>
-      </w:r>
-      <w:proofErr w:type="spellEnd"/>
-      <w:r>
-        <w:rPr>
-          <w:rFonts w:ascii="Arial" w:hAnsi="Arial" w:cs="Arial"/>
-        </w:rPr>
-        <w:t>() which calculates if two line segments intersect each other. The details for this are explained further below.</w:t>
+        <w:t>The first method in this class is getNoFlyZones which retrieves the entirety of the no-fly zones from the REST server and parses this into an array of NoFlyZone objects</w:t>
+      </w:r>
+      <w:r>
+        <w:rPr>
+          <w:rFonts w:ascii="Arial" w:hAnsi="Arial" w:cs="Arial"/>
+        </w:rPr>
+        <w:t xml:space="preserve">, then iterates through this array creating a combined Mapbox MultiPolygon object representing </w:t>
+      </w:r>
+      <w:proofErr w:type="gramStart"/>
+      <w:r>
+        <w:rPr>
+          <w:rFonts w:ascii="Arial" w:hAnsi="Arial" w:cs="Arial"/>
+        </w:rPr>
+        <w:t>all of</w:t>
+      </w:r>
+      <w:proofErr w:type="gramEnd"/>
+      <w:r>
+        <w:rPr>
+          <w:rFonts w:ascii="Arial" w:hAnsi="Arial" w:cs="Arial"/>
+        </w:rPr>
+        <w:t xml:space="preserve"> the no-fly zones together.</w:t>
+      </w:r>
+      <w:r>
+        <w:rPr>
+          <w:rFonts w:ascii="Arial" w:hAnsi="Arial" w:cs="Arial"/>
+        </w:rPr>
+        <w:t xml:space="preserve"> Then we consider if the drone enters the no-fly zone with the two methods intersectsNoFlyZones, which calculates whether the path created by the drone intersects any of perimeters of the no-fly zones, using the method linesIntersect which calculates if </w:t>
+      </w:r>
+      <w:proofErr w:type="gramStart"/>
+      <w:r>
+        <w:rPr>
+          <w:rFonts w:ascii="Arial" w:hAnsi="Arial" w:cs="Arial"/>
+        </w:rPr>
+        <w:t>two line</w:t>
+      </w:r>
+      <w:proofErr w:type="gramEnd"/>
+      <w:r>
+        <w:rPr>
+          <w:rFonts w:ascii="Arial" w:hAnsi="Arial" w:cs="Arial"/>
+        </w:rPr>
+        <w:t xml:space="preserve"> segments intersect each other. The details for this </w:t>
+      </w:r>
+      <w:proofErr w:type="gramStart"/>
+      <w:r>
+        <w:rPr>
+          <w:rFonts w:ascii="Arial" w:hAnsi="Arial" w:cs="Arial"/>
+        </w:rPr>
+        <w:t>are explained</w:t>
+      </w:r>
+      <w:proofErr w:type="gramEnd"/>
+      <w:r>
+        <w:rPr>
+          <w:rFonts w:ascii="Arial" w:hAnsi="Arial" w:cs="Arial"/>
+        </w:rPr>
+        <w:t xml:space="preserve"> further below.</w:t>
       </w:r>
     </w:p>
     <w:p>
@@ -1533,25 +1363,31 @@
         </w:rPr>
         <w:t xml:space="preserve">Simply parsing the data returned from the REST server directly into a </w:t>
       </w:r>
-      <w:proofErr w:type="spellStart"/>
-      <w:r>
-        <w:rPr>
-          <w:rFonts w:ascii="Arial" w:hAnsi="Arial" w:cs="Arial"/>
-        </w:rPr>
-        <w:t>Mapbox</w:t>
-      </w:r>
-      <w:proofErr w:type="spellEnd"/>
-      <w:r>
-        <w:rPr>
-          <w:rFonts w:ascii="Arial" w:hAnsi="Arial" w:cs="Arial"/>
-        </w:rPr>
-        <w:t xml:space="preserve"> P</w:t>
-      </w:r>
-      <w:r>
-        <w:rPr>
-          <w:rFonts w:ascii="Arial" w:hAnsi="Arial" w:cs="Arial"/>
-        </w:rPr>
-        <w:t xml:space="preserve">olygon object was initially considered, however this </w:t>
+      <w:r>
+        <w:rPr>
+          <w:rFonts w:ascii="Arial" w:hAnsi="Arial" w:cs="Arial"/>
+        </w:rPr>
+        <w:t>Mapbox P</w:t>
+      </w:r>
+      <w:r>
+        <w:rPr>
+          <w:rFonts w:ascii="Arial" w:hAnsi="Arial" w:cs="Arial"/>
+        </w:rPr>
+        <w:t xml:space="preserve">olygon object </w:t>
+      </w:r>
+      <w:proofErr w:type="gramStart"/>
+      <w:r>
+        <w:rPr>
+          <w:rFonts w:ascii="Arial" w:hAnsi="Arial" w:cs="Arial"/>
+        </w:rPr>
+        <w:t>was initially considered</w:t>
+      </w:r>
+      <w:proofErr w:type="gramEnd"/>
+      <w:r>
+        <w:rPr>
+          <w:rFonts w:ascii="Arial" w:hAnsi="Arial" w:cs="Arial"/>
+        </w:rPr>
+        <w:t xml:space="preserve">, however this </w:t>
       </w:r>
       <w:r>
         <w:rPr>
@@ -1609,21 +1445,7 @@
         <w:rPr>
           <w:rFonts w:ascii="Arial" w:hAnsi="Arial" w:cs="Arial"/>
         </w:rPr>
-        <w:t xml:space="preserve">, hence why the </w:t>
-      </w:r>
-      <w:proofErr w:type="spellStart"/>
-      <w:r>
-        <w:rPr>
-          <w:rFonts w:ascii="Arial" w:hAnsi="Arial" w:cs="Arial"/>
-        </w:rPr>
-        <w:t>NoFlyZone</w:t>
-      </w:r>
-      <w:proofErr w:type="spellEnd"/>
-      <w:r>
-        <w:rPr>
-          <w:rFonts w:ascii="Arial" w:hAnsi="Arial" w:cs="Arial"/>
-        </w:rPr>
-        <w:t xml:space="preserve"> class is used.</w:t>
+        <w:t>, hence why the NoFlyZone class is used.</w:t>
       </w:r>
     </w:p>
     <w:p>
@@ -1636,7 +1458,21 @@
         <w:rPr>
           <w:rFonts w:ascii="Arial" w:hAnsi="Arial" w:cs="Arial"/>
         </w:rPr>
-        <w:t xml:space="preserve">Moreover, this class was deemed necessary because of the line-line intersection problem. </w:t>
+        <w:t xml:space="preserve">Moreover, this class </w:t>
+      </w:r>
+      <w:proofErr w:type="gramStart"/>
+      <w:r>
+        <w:rPr>
+          <w:rFonts w:ascii="Arial" w:hAnsi="Arial" w:cs="Arial"/>
+        </w:rPr>
+        <w:t>was deemed</w:t>
+      </w:r>
+      <w:proofErr w:type="gramEnd"/>
+      <w:r>
+        <w:rPr>
+          <w:rFonts w:ascii="Arial" w:hAnsi="Arial" w:cs="Arial"/>
+        </w:rPr>
+        <w:t xml:space="preserve"> necessary because of the line-line intersection problem. </w:t>
       </w:r>
       <w:proofErr w:type="gramStart"/>
       <w:r>
@@ -1650,27 +1486,27 @@
         <w:rPr>
           <w:rFonts w:ascii="Arial" w:hAnsi="Arial" w:cs="Arial"/>
         </w:rPr>
-        <w:t xml:space="preserve"> this problem is posed in terms of line segments, not in terms of single points so the methods used would be separate from those in the </w:t>
-      </w:r>
-      <w:proofErr w:type="spellStart"/>
-      <w:r>
-        <w:rPr>
-          <w:rFonts w:ascii="Arial" w:hAnsi="Arial" w:cs="Arial"/>
-        </w:rPr>
-        <w:t>LngLat</w:t>
-      </w:r>
-      <w:proofErr w:type="spellEnd"/>
-      <w:r>
-        <w:rPr>
-          <w:rFonts w:ascii="Arial" w:hAnsi="Arial" w:cs="Arial"/>
-        </w:rPr>
-        <w:t xml:space="preserve"> class, and no other class handles calculations similar to this, so a separate class is needed to aid high cohesion within classes. </w:t>
-      </w:r>
-      <w:r>
-        <w:rPr>
-          <w:rFonts w:ascii="Arial" w:hAnsi="Arial" w:cs="Arial"/>
-        </w:rPr>
-        <w:t xml:space="preserve">As well as this, consider the line-line intersection problem for every line along the perimeters of multiple polygons resulted in several lines of code which was split into </w:t>
+        <w:t xml:space="preserve"> this problem is posed in terms of line segments, not in terms of single points so the methods used would be separate from those in the LngLat class, and no other class handles calculations similar to this, so a separate class is needed to aid high cohesion within classes. </w:t>
+      </w:r>
+      <w:r>
+        <w:rPr>
+          <w:rFonts w:ascii="Arial" w:hAnsi="Arial" w:cs="Arial"/>
+        </w:rPr>
+        <w:t xml:space="preserve">As well as this, consider the line-line intersection problem for every line along the perimeters of multiple polygons resulted in </w:t>
+      </w:r>
+      <w:proofErr w:type="gramStart"/>
+      <w:r>
+        <w:rPr>
+          <w:rFonts w:ascii="Arial" w:hAnsi="Arial" w:cs="Arial"/>
+        </w:rPr>
+        <w:t>several</w:t>
+      </w:r>
+      <w:proofErr w:type="gramEnd"/>
+      <w:r>
+        <w:rPr>
+          <w:rFonts w:ascii="Arial" w:hAnsi="Arial" w:cs="Arial"/>
+        </w:rPr>
+        <w:t xml:space="preserve"> lines of code which was split into </w:t>
       </w:r>
       <w:r>
         <w:rPr>
@@ -1744,6 +1580,312 @@
       <w:pPr>
         <w:rPr>
           <w:rFonts w:ascii="Arial" w:hAnsi="Arial" w:cs="Arial"/>
+        </w:rPr>
+      </w:pPr>
+      <w:r>
+        <w:rPr>
+          <w:rFonts w:ascii="Arial" w:hAnsi="Arial" w:cs="Arial"/>
+        </w:rPr>
+        <w:t xml:space="preserve">The order class represents an order made, </w:t>
+      </w:r>
+      <w:r>
+        <w:rPr>
+          <w:rFonts w:ascii="Arial" w:hAnsi="Arial" w:cs="Arial"/>
+        </w:rPr>
+        <w:t>in the format</w:t>
+      </w:r>
+      <w:r>
+        <w:rPr>
+          <w:rFonts w:ascii="Arial" w:hAnsi="Arial" w:cs="Arial"/>
+        </w:rPr>
+        <w:t xml:space="preserve"> </w:t>
+      </w:r>
+      <w:r>
+        <w:rPr>
+          <w:rFonts w:ascii="Arial" w:hAnsi="Arial" w:cs="Arial"/>
+        </w:rPr>
+        <w:t xml:space="preserve">in which </w:t>
+      </w:r>
+      <w:r>
+        <w:rPr>
+          <w:rFonts w:ascii="Arial" w:hAnsi="Arial" w:cs="Arial"/>
+        </w:rPr>
+        <w:t xml:space="preserve">it </w:t>
+      </w:r>
+      <w:proofErr w:type="gramStart"/>
+      <w:r>
+        <w:rPr>
+          <w:rFonts w:ascii="Arial" w:hAnsi="Arial" w:cs="Arial"/>
+        </w:rPr>
+        <w:t>is represented</w:t>
+      </w:r>
+      <w:proofErr w:type="gramEnd"/>
+      <w:r>
+        <w:rPr>
+          <w:rFonts w:ascii="Arial" w:hAnsi="Arial" w:cs="Arial"/>
+        </w:rPr>
+        <w:t xml:space="preserve"> in the REST reque</w:t>
+      </w:r>
+      <w:r>
+        <w:rPr>
+          <w:rFonts w:ascii="Arial" w:hAnsi="Arial" w:cs="Arial"/>
+        </w:rPr>
+        <w:t>st.</w:t>
+      </w:r>
+      <w:r>
+        <w:rPr>
+          <w:rFonts w:ascii="Arial" w:hAnsi="Arial" w:cs="Arial"/>
+        </w:rPr>
+        <w:t xml:space="preserve"> This class has </w:t>
+      </w:r>
+      <w:proofErr w:type="gramStart"/>
+      <w:r>
+        <w:rPr>
+          <w:rFonts w:ascii="Arial" w:hAnsi="Arial" w:cs="Arial"/>
+        </w:rPr>
+        <w:t>several</w:t>
+      </w:r>
+      <w:proofErr w:type="gramEnd"/>
+      <w:r>
+        <w:rPr>
+          <w:rFonts w:ascii="Arial" w:hAnsi="Arial" w:cs="Arial"/>
+        </w:rPr>
+        <w:t xml:space="preserve"> methods. Firstly, get</w:t>
+      </w:r>
+      <w:r>
+        <w:rPr>
+          <w:rFonts w:ascii="Arial" w:hAnsi="Arial" w:cs="Arial"/>
+        </w:rPr>
+        <w:t>O</w:t>
+      </w:r>
+      <w:r>
+        <w:rPr>
+          <w:rFonts w:ascii="Arial" w:hAnsi="Arial" w:cs="Arial"/>
+        </w:rPr>
+        <w:t>rders</w:t>
+      </w:r>
+      <w:r>
+        <w:rPr>
+          <w:rFonts w:ascii="Arial" w:hAnsi="Arial" w:cs="Arial"/>
+        </w:rPr>
+        <w:t xml:space="preserve"> </w:t>
+      </w:r>
+      <w:r>
+        <w:rPr>
+          <w:rFonts w:ascii="Arial" w:hAnsi="Arial" w:cs="Arial"/>
+        </w:rPr>
+        <w:t>which performs a REST request to get an array of</w:t>
+      </w:r>
+      <w:r>
+        <w:rPr>
+          <w:rFonts w:ascii="Arial" w:hAnsi="Arial" w:cs="Arial"/>
+        </w:rPr>
+        <w:t xml:space="preserve"> Order objects for</w:t>
+      </w:r>
+      <w:r>
+        <w:rPr>
+          <w:rFonts w:ascii="Arial" w:hAnsi="Arial" w:cs="Arial"/>
+        </w:rPr>
+        <w:t xml:space="preserve"> all the orders made on a given day.</w:t>
+      </w:r>
+      <w:r>
+        <w:rPr>
+          <w:rFonts w:ascii="Arial" w:hAnsi="Arial" w:cs="Arial"/>
+        </w:rPr>
+        <w:t xml:space="preserve"> The class also has the method getValidity, which implements a number of smaller methods within the class that each check a certain criterion the order’s information must meet </w:t>
+      </w:r>
+      <w:proofErr w:type="gramStart"/>
+      <w:r>
+        <w:rPr>
+          <w:rFonts w:ascii="Arial" w:hAnsi="Arial" w:cs="Arial"/>
+        </w:rPr>
+        <w:t>in order to</w:t>
+      </w:r>
+      <w:proofErr w:type="gramEnd"/>
+      <w:r>
+        <w:rPr>
+          <w:rFonts w:ascii="Arial" w:hAnsi="Arial" w:cs="Arial"/>
+        </w:rPr>
+        <w:t xml:space="preserve"> be a valid order. The method then returns the responding orderOutcome if the order is invalid, else it returns that the order is valid.</w:t>
+      </w:r>
+      <w:r>
+        <w:rPr>
+          <w:rFonts w:ascii="Arial" w:hAnsi="Arial" w:cs="Arial"/>
+        </w:rPr>
+        <w:t xml:space="preserve"> Another important method is sortOrderNos which sorts an array of valid orders by the Euclidean distance from the restaurant the order </w:t>
+      </w:r>
+      <w:proofErr w:type="gramStart"/>
+      <w:r>
+        <w:rPr>
+          <w:rFonts w:ascii="Arial" w:hAnsi="Arial" w:cs="Arial"/>
+        </w:rPr>
+        <w:t>is picked</w:t>
+      </w:r>
+      <w:proofErr w:type="gramEnd"/>
+      <w:r>
+        <w:rPr>
+          <w:rFonts w:ascii="Arial" w:hAnsi="Arial" w:cs="Arial"/>
+        </w:rPr>
+        <w:t xml:space="preserve"> up from to Appleton tower, as part of the drone control algorithm. Finally, this class also has getRestaurant, which identifies the restaurant where the order’s items will </w:t>
+      </w:r>
+      <w:proofErr w:type="gramStart"/>
+      <w:r>
+        <w:rPr>
+          <w:rFonts w:ascii="Arial" w:hAnsi="Arial" w:cs="Arial"/>
+        </w:rPr>
+        <w:t>be picked</w:t>
+      </w:r>
+      <w:proofErr w:type="gramEnd"/>
+      <w:r>
+        <w:rPr>
+          <w:rFonts w:ascii="Arial" w:hAnsi="Arial" w:cs="Arial"/>
+        </w:rPr>
+        <w:t xml:space="preserve"> up from if the order is valid </w:t>
+      </w:r>
+      <w:r>
+        <w:rPr>
+          <w:rFonts w:ascii="Arial" w:hAnsi="Arial" w:cs="Arial"/>
+        </w:rPr>
+        <w:t xml:space="preserve">and </w:t>
+      </w:r>
+      <w:r>
+        <w:rPr>
+          <w:rFonts w:ascii="Arial" w:hAnsi="Arial" w:cs="Arial"/>
+        </w:rPr>
+        <w:t>getOrderFromOrderNo</w:t>
+      </w:r>
+      <w:r>
+        <w:rPr>
+          <w:rFonts w:ascii="Arial" w:hAnsi="Arial" w:cs="Arial"/>
+        </w:rPr>
+        <w:t>, which</w:t>
+      </w:r>
+      <w:r>
+        <w:rPr>
+          <w:rFonts w:ascii="Arial" w:hAnsi="Arial" w:cs="Arial"/>
+        </w:rPr>
+        <w:t xml:space="preserve"> identifies an order by its order number.</w:t>
+      </w:r>
+    </w:p>
+    <w:p>
+      <w:pPr>
+        <w:rPr>
+          <w:rFonts w:ascii="Arial" w:hAnsi="Arial" w:cs="Arial"/>
+        </w:rPr>
+      </w:pPr>
+      <w:r>
+        <w:rPr>
+          <w:rFonts w:ascii="Arial" w:hAnsi="Arial" w:cs="Arial"/>
+        </w:rPr>
+        <w:lastRenderedPageBreak/>
+        <w:t xml:space="preserve">This class is a record, as orders </w:t>
+      </w:r>
+      <w:proofErr w:type="gramStart"/>
+      <w:r>
+        <w:rPr>
+          <w:rFonts w:ascii="Arial" w:hAnsi="Arial" w:cs="Arial"/>
+        </w:rPr>
+        <w:t>are retrieved</w:t>
+      </w:r>
+      <w:proofErr w:type="gramEnd"/>
+      <w:r>
+        <w:rPr>
+          <w:rFonts w:ascii="Arial" w:hAnsi="Arial" w:cs="Arial"/>
+        </w:rPr>
+        <w:t xml:space="preserve"> once from the server and will not change during the runtime of the program. Hence it </w:t>
+      </w:r>
+      <w:proofErr w:type="gramStart"/>
+      <w:r>
+        <w:rPr>
+          <w:rFonts w:ascii="Arial" w:hAnsi="Arial" w:cs="Arial"/>
+        </w:rPr>
+        <w:t>was decided</w:t>
+      </w:r>
+      <w:proofErr w:type="gramEnd"/>
+      <w:r>
+        <w:rPr>
+          <w:rFonts w:ascii="Arial" w:hAnsi="Arial" w:cs="Arial"/>
+        </w:rPr>
+        <w:t xml:space="preserve"> that it is important order’s attributes are immutable, which guarantees the safety that once data for the order has been accurately parsed in, it will remain safe and valid for the duration of the program whenever this information is used</w:t>
+      </w:r>
+      <w:r>
+        <w:rPr>
+          <w:rFonts w:ascii="Arial" w:hAnsi="Arial" w:cs="Arial"/>
+        </w:rPr>
+        <w:t xml:space="preserve"> and will not cause unexpected errors during the runtime.</w:t>
+      </w:r>
+      <w:r>
+        <w:rPr>
+          <w:rFonts w:ascii="Arial" w:hAnsi="Arial" w:cs="Arial"/>
+        </w:rPr>
+        <w:t xml:space="preserve"> For this </w:t>
+      </w:r>
+      <w:proofErr w:type="gramStart"/>
+      <w:r>
+        <w:rPr>
+          <w:rFonts w:ascii="Arial" w:hAnsi="Arial" w:cs="Arial"/>
+        </w:rPr>
+        <w:t>reason</w:t>
+      </w:r>
+      <w:proofErr w:type="gramEnd"/>
+      <w:r>
+        <w:rPr>
+          <w:rFonts w:ascii="Arial" w:hAnsi="Arial" w:cs="Arial"/>
+        </w:rPr>
+        <w:t xml:space="preserve"> as well, the Delivery class was used, as a class to store mutable attributes relating to specific orders which will necessarily change during runtime whilst allowing a safe and secure immutable representation of each order.</w:t>
+      </w:r>
+    </w:p>
+    <w:p>
+      <w:pPr>
+        <w:rPr>
+          <w:rFonts w:ascii="Arial" w:hAnsi="Arial" w:cs="Arial"/>
+        </w:rPr>
+      </w:pPr>
+      <w:r>
+        <w:rPr>
+          <w:rFonts w:ascii="Arial" w:hAnsi="Arial" w:cs="Arial"/>
+        </w:rPr>
+        <w:t xml:space="preserve">In addition, all methods pertaining to the initial information of the order itself, such as checking the validity of an order before executing the drone control algorithm or sorting the order numbers </w:t>
+      </w:r>
+      <w:proofErr w:type="gramStart"/>
+      <w:r>
+        <w:rPr>
+          <w:rFonts w:ascii="Arial" w:hAnsi="Arial" w:cs="Arial"/>
+        </w:rPr>
+        <w:t>are held</w:t>
+      </w:r>
+      <w:proofErr w:type="gramEnd"/>
+      <w:r>
+        <w:rPr>
+          <w:rFonts w:ascii="Arial" w:hAnsi="Arial" w:cs="Arial"/>
+        </w:rPr>
+        <w:t xml:space="preserve"> within this class. This means there is a clear focal point in the program for order handling, which would help debugging should any errors arise relating to the orders.</w:t>
+      </w:r>
+      <w:r>
+        <w:rPr>
+          <w:rFonts w:ascii="Arial" w:hAnsi="Arial" w:cs="Arial"/>
+        </w:rPr>
+        <w:t xml:space="preserve"> </w:t>
+      </w:r>
+      <w:proofErr w:type="gramStart"/>
+      <w:r>
+        <w:rPr>
+          <w:rFonts w:ascii="Arial" w:hAnsi="Arial" w:cs="Arial"/>
+        </w:rPr>
+        <w:t>Moreover</w:t>
+      </w:r>
+      <w:proofErr w:type="gramEnd"/>
+      <w:r>
+        <w:rPr>
+          <w:rFonts w:ascii="Arial" w:hAnsi="Arial" w:cs="Arial"/>
+        </w:rPr>
+        <w:t xml:space="preserve"> this aligns with the programming principles of loose coupling, as no other class engages in direct manipulation of an order’s data and high cohesion, as all methods within the class relate to either an order and its attributes or collections of orders.</w:t>
+      </w:r>
+    </w:p>
+    <w:p>
+      <w:pPr>
+        <w:rPr>
+          <w:rFonts w:ascii="Arial" w:hAnsi="Arial" w:cs="Arial"/>
           <w:b/>
           <w:bCs/>
           <w:u w:val="single"/>
@@ -1757,6 +1899,99 @@
           <w:u w:val="single"/>
         </w:rPr>
         <w:t>Restaurant</w:t>
+      </w:r>
+    </w:p>
+    <w:p>
+      <w:pPr>
+        <w:rPr>
+          <w:rFonts w:ascii="Arial" w:hAnsi="Arial" w:cs="Arial"/>
+        </w:rPr>
+      </w:pPr>
+      <w:r>
+        <w:rPr>
+          <w:rFonts w:ascii="Arial" w:hAnsi="Arial" w:cs="Arial"/>
+        </w:rPr>
+        <w:t xml:space="preserve">The Restaurant class represents a restaurant that pizzas can </w:t>
+      </w:r>
+      <w:proofErr w:type="gramStart"/>
+      <w:r>
+        <w:rPr>
+          <w:rFonts w:ascii="Arial" w:hAnsi="Arial" w:cs="Arial"/>
+        </w:rPr>
+        <w:t>be ordered</w:t>
+      </w:r>
+      <w:proofErr w:type="gramEnd"/>
+      <w:r>
+        <w:rPr>
+          <w:rFonts w:ascii="Arial" w:hAnsi="Arial" w:cs="Arial"/>
+        </w:rPr>
+        <w:t xml:space="preserve"> from</w:t>
+      </w:r>
+      <w:r>
+        <w:rPr>
+          <w:rFonts w:ascii="Arial" w:hAnsi="Arial" w:cs="Arial"/>
+        </w:rPr>
+        <w:t>, in the same format as on the REST server.</w:t>
+      </w:r>
+      <w:r>
+        <w:rPr>
+          <w:rFonts w:ascii="Arial" w:hAnsi="Arial" w:cs="Arial"/>
+        </w:rPr>
+        <w:t xml:space="preserve"> This is a record, as once the restaurants are retrieved from the REST </w:t>
+      </w:r>
+      <w:proofErr w:type="gramStart"/>
+      <w:r>
+        <w:rPr>
+          <w:rFonts w:ascii="Arial" w:hAnsi="Arial" w:cs="Arial"/>
+        </w:rPr>
+        <w:t>server</w:t>
+      </w:r>
+      <w:proofErr w:type="gramEnd"/>
+      <w:r>
+        <w:rPr>
+          <w:rFonts w:ascii="Arial" w:hAnsi="Arial" w:cs="Arial"/>
+        </w:rPr>
+        <w:t xml:space="preserve"> they will not change during the entire runtime of the program so the class representing restaurants should be immutable.</w:t>
+      </w:r>
+      <w:r>
+        <w:rPr>
+          <w:rFonts w:ascii="Arial" w:hAnsi="Arial" w:cs="Arial"/>
+        </w:rPr>
+        <w:t xml:space="preserve"> The only main method in this class is getRestaurantsFromRestServer which sends a REST request to the server and parses this data into an array of Restaurant objects, representing all the restaurants that pizzas can </w:t>
+      </w:r>
+      <w:proofErr w:type="gramStart"/>
+      <w:r>
+        <w:rPr>
+          <w:rFonts w:ascii="Arial" w:hAnsi="Arial" w:cs="Arial"/>
+        </w:rPr>
+        <w:t>be ordered</w:t>
+      </w:r>
+      <w:proofErr w:type="gramEnd"/>
+      <w:r>
+        <w:rPr>
+          <w:rFonts w:ascii="Arial" w:hAnsi="Arial" w:cs="Arial"/>
+        </w:rPr>
+        <w:t xml:space="preserve"> from.</w:t>
+      </w:r>
+      <w:r>
+        <w:rPr>
+          <w:rFonts w:ascii="Arial" w:hAnsi="Arial" w:cs="Arial"/>
+        </w:rPr>
+        <w:t xml:space="preserve"> The Restaurant class </w:t>
+      </w:r>
+      <w:proofErr w:type="gramStart"/>
+      <w:r>
+        <w:rPr>
+          <w:rFonts w:ascii="Arial" w:hAnsi="Arial" w:cs="Arial"/>
+        </w:rPr>
+        <w:t>is needed</w:t>
+      </w:r>
+      <w:proofErr w:type="gramEnd"/>
+      <w:r>
+        <w:rPr>
+          <w:rFonts w:ascii="Arial" w:hAnsi="Arial" w:cs="Arial"/>
+        </w:rPr>
+        <w:t xml:space="preserve"> to separate the storing of the restaurants and their attributes from other classes.</w:t>
       </w:r>
     </w:p>
     <w:p>
@@ -1851,7 +2086,6 @@
           <w:bCs/>
           <w:u w:val="single"/>
         </w:rPr>
-        <w:lastRenderedPageBreak/>
         <w:t>One-way flightpath generation</w:t>
       </w:r>
     </w:p>
@@ -1927,7 +2161,21 @@
         <w:rPr>
           <w:rFonts w:ascii="Arial" w:hAnsi="Arial" w:cs="Arial"/>
         </w:rPr>
-        <w:t xml:space="preserve">from the initial starting point, which will be close to Appleton Tower, to the restaurant the pizzas in the order have been ordered from. </w:t>
+        <w:t xml:space="preserve">from the initial starting point, which will be close to Appleton Tower, to the restaurant the pizzas in the order have </w:t>
+      </w:r>
+      <w:proofErr w:type="gramStart"/>
+      <w:r>
+        <w:rPr>
+          <w:rFonts w:ascii="Arial" w:hAnsi="Arial" w:cs="Arial"/>
+        </w:rPr>
+        <w:t>been ordered</w:t>
+      </w:r>
+      <w:proofErr w:type="gramEnd"/>
+      <w:r>
+        <w:rPr>
+          <w:rFonts w:ascii="Arial" w:hAnsi="Arial" w:cs="Arial"/>
+        </w:rPr>
+        <w:t xml:space="preserve"> from. </w:t>
       </w:r>
     </w:p>
     <w:p>
@@ -1982,7 +2230,21 @@
         <w:rPr>
           <w:rFonts w:ascii="Arial" w:hAnsi="Arial" w:cs="Arial"/>
         </w:rPr>
-        <w:t xml:space="preserve">iterating through all possible angles </w:t>
+        <w:t xml:space="preserve">iterating through all </w:t>
+      </w:r>
+      <w:proofErr w:type="gramStart"/>
+      <w:r>
+        <w:rPr>
+          <w:rFonts w:ascii="Arial" w:hAnsi="Arial" w:cs="Arial"/>
+        </w:rPr>
+        <w:t>possible angles</w:t>
+      </w:r>
+      <w:proofErr w:type="gramEnd"/>
+      <w:r>
+        <w:rPr>
+          <w:rFonts w:ascii="Arial" w:hAnsi="Arial" w:cs="Arial"/>
+        </w:rPr>
+        <w:t xml:space="preserve"> </w:t>
       </w:r>
       <w:r>
         <w:rPr>
@@ -2007,13 +2269,22 @@
         <w:rPr>
           <w:rFonts w:ascii="Arial" w:hAnsi="Arial" w:cs="Arial"/>
         </w:rPr>
+        <w:lastRenderedPageBreak/>
         <w:t xml:space="preserve">Then this move is checked to see if it is legal, which involves checking </w:t>
       </w:r>
-      <w:r>
-        <w:rPr>
-          <w:rFonts w:ascii="Arial" w:hAnsi="Arial" w:cs="Arial"/>
-        </w:rPr>
-        <w:t>3 separate criteria: intersection with the no-fly zone, leaving the central area, and repetition of moves</w:t>
+      <w:proofErr w:type="gramStart"/>
+      <w:r>
+        <w:rPr>
+          <w:rFonts w:ascii="Arial" w:hAnsi="Arial" w:cs="Arial"/>
+        </w:rPr>
+        <w:t>3</w:t>
+      </w:r>
+      <w:proofErr w:type="gramEnd"/>
+      <w:r>
+        <w:rPr>
+          <w:rFonts w:ascii="Arial" w:hAnsi="Arial" w:cs="Arial"/>
+        </w:rPr>
+        <w:t xml:space="preserve"> separate criteria: intersection with the no-fly zone, leaving the central area, and repetition of moves</w:t>
       </w:r>
       <w:r>
         <w:rPr>
@@ -2076,7 +2347,21 @@
         <w:rPr>
           <w:rFonts w:ascii="Arial" w:hAnsi="Arial" w:cs="Arial"/>
         </w:rPr>
-        <w:t xml:space="preserve"> we are considering is an improvement on this distance we then select that move as a new best move. After all legal moves have been considered, we then put that move into the partial flightpath for the current order and consider the best move from the new position.</w:t>
+        <w:t xml:space="preserve"> we are considering is an improvement on this distance we then select that move as a new best move. After all legal moves have </w:t>
+      </w:r>
+      <w:proofErr w:type="gramStart"/>
+      <w:r>
+        <w:rPr>
+          <w:rFonts w:ascii="Arial" w:hAnsi="Arial" w:cs="Arial"/>
+        </w:rPr>
+        <w:t>been considered</w:t>
+      </w:r>
+      <w:proofErr w:type="gramEnd"/>
+      <w:r>
+        <w:rPr>
+          <w:rFonts w:ascii="Arial" w:hAnsi="Arial" w:cs="Arial"/>
+        </w:rPr>
+        <w:t>, we then put that move into the partial flightpath for the current order and consider the best move from the new position.</w:t>
       </w:r>
     </w:p>
     <w:p>
@@ -2108,7 +2393,21 @@
         <w:rPr>
           <w:rFonts w:ascii="Arial" w:hAnsi="Arial" w:cs="Arial"/>
         </w:rPr>
-        <w:t>This process is then repeated until the drone is close to its goal of the restaurant,</w:t>
+        <w:t xml:space="preserve">This process </w:t>
+      </w:r>
+      <w:proofErr w:type="gramStart"/>
+      <w:r>
+        <w:rPr>
+          <w:rFonts w:ascii="Arial" w:hAnsi="Arial" w:cs="Arial"/>
+        </w:rPr>
+        <w:t>is then repeated</w:t>
+      </w:r>
+      <w:proofErr w:type="gramEnd"/>
+      <w:r>
+        <w:rPr>
+          <w:rFonts w:ascii="Arial" w:hAnsi="Arial" w:cs="Arial"/>
+        </w:rPr>
+        <w:t xml:space="preserve"> until the drone is close to its goal of the restaurant,</w:t>
       </w:r>
       <w:r>
         <w:rPr>
@@ -2144,7 +2443,35 @@
         <w:rPr>
           <w:rFonts w:ascii="Arial" w:hAnsi="Arial" w:cs="Arial"/>
         </w:rPr>
-        <w:t xml:space="preserve"> point the original section of the flightpath to this point is reconstructed in reverse order, towards Appleton Tower. This process is done by iterating through all moves in the flightpath, in reverse order, then taking the angle of that move add 180 (modulo 360) and then calculating the position of the drone after this new move. </w:t>
+        <w:t xml:space="preserve"> point the original section of the flightpath to this point </w:t>
+      </w:r>
+      <w:proofErr w:type="gramStart"/>
+      <w:r>
+        <w:rPr>
+          <w:rFonts w:ascii="Arial" w:hAnsi="Arial" w:cs="Arial"/>
+        </w:rPr>
+        <w:t>is reconstructed</w:t>
+      </w:r>
+      <w:proofErr w:type="gramEnd"/>
+      <w:r>
+        <w:rPr>
+          <w:rFonts w:ascii="Arial" w:hAnsi="Arial" w:cs="Arial"/>
+        </w:rPr>
+        <w:t xml:space="preserve"> in reverse order, towards Appleton Tower. This process </w:t>
+      </w:r>
+      <w:proofErr w:type="gramStart"/>
+      <w:r>
+        <w:rPr>
+          <w:rFonts w:ascii="Arial" w:hAnsi="Arial" w:cs="Arial"/>
+        </w:rPr>
+        <w:t>is done</w:t>
+      </w:r>
+      <w:proofErr w:type="gramEnd"/>
+      <w:r>
+        <w:rPr>
+          <w:rFonts w:ascii="Arial" w:hAnsi="Arial" w:cs="Arial"/>
+        </w:rPr>
+        <w:t xml:space="preserve"> by iterating through all moves in the flightpath, in reverse order, then taking the angle of that move add 180 (modulo 360) and then calculating the position of the drone after this new move. </w:t>
       </w:r>
       <w:r>
         <w:rPr>
@@ -2181,7 +2508,21 @@
         <w:rPr>
           <w:rFonts w:ascii="Arial" w:hAnsi="Arial" w:cs="Arial"/>
         </w:rPr>
-        <w:t>Once this backtracking process is finished, the drone will have returned to Appleton Tower</w:t>
+        <w:t xml:space="preserve">Once this backtracking process </w:t>
+      </w:r>
+      <w:proofErr w:type="gramStart"/>
+      <w:r>
+        <w:rPr>
+          <w:rFonts w:ascii="Arial" w:hAnsi="Arial" w:cs="Arial"/>
+        </w:rPr>
+        <w:t>is finished</w:t>
+      </w:r>
+      <w:proofErr w:type="gramEnd"/>
+      <w:r>
+        <w:rPr>
+          <w:rFonts w:ascii="Arial" w:hAnsi="Arial" w:cs="Arial"/>
+        </w:rPr>
+        <w:t>, the drone will have returned to Appleton Tower</w:t>
       </w:r>
       <w:r>
         <w:rPr>
@@ -2193,7 +2534,21 @@
         <w:rPr>
           <w:rFonts w:ascii="Arial" w:hAnsi="Arial" w:cs="Arial"/>
         </w:rPr>
-        <w:t xml:space="preserve"> After this we have obtained a complete section of the flightpath for the specific order. We consider if adding this section to the current flightpath already obtained would cause the drone to have made over 2000 moves</w:t>
+        <w:t xml:space="preserve"> After this we have obtained a complete section of the flightpath for the specific order. We consider if adding this section to the current flightpath already obtained would cause the drone to have made over </w:t>
+      </w:r>
+      <w:proofErr w:type="gramStart"/>
+      <w:r>
+        <w:rPr>
+          <w:rFonts w:ascii="Arial" w:hAnsi="Arial" w:cs="Arial"/>
+        </w:rPr>
+        <w:t>2000</w:t>
+      </w:r>
+      <w:proofErr w:type="gramEnd"/>
+      <w:r>
+        <w:rPr>
+          <w:rFonts w:ascii="Arial" w:hAnsi="Arial" w:cs="Arial"/>
+        </w:rPr>
+        <w:t xml:space="preserve"> moves</w:t>
       </w:r>
       <w:r>
         <w:rPr>
@@ -2223,8 +2578,16 @@
         <w:rPr>
           <w:rFonts w:ascii="Arial" w:hAnsi="Arial" w:cs="Arial"/>
         </w:rPr>
-        <w:t xml:space="preserve"> and that order is delivered</w:t>
-      </w:r>
+        <w:t xml:space="preserve"> and that order </w:t>
+      </w:r>
+      <w:proofErr w:type="gramStart"/>
+      <w:r>
+        <w:rPr>
+          <w:rFonts w:ascii="Arial" w:hAnsi="Arial" w:cs="Arial"/>
+        </w:rPr>
+        <w:t>is delivered</w:t>
+      </w:r>
+      <w:proofErr w:type="gramEnd"/>
       <w:r>
         <w:rPr>
           <w:rFonts w:ascii="Arial" w:hAnsi="Arial" w:cs="Arial"/>
@@ -2281,14 +2644,7 @@
         <w:rPr>
           <w:rFonts w:ascii="Arial" w:hAnsi="Arial" w:cs="Arial"/>
         </w:rPr>
-        <w:t xml:space="preserve">firstly considering each polygon within the no-fly zone. We then split this polygon up into the vertices in the corners of the polygon and then form a set of the line segments formed between each adjacent pair </w:t>
-      </w:r>
-      <w:r>
-        <w:rPr>
-          <w:rFonts w:ascii="Arial" w:hAnsi="Arial" w:cs="Arial"/>
-        </w:rPr>
-        <w:lastRenderedPageBreak/>
-        <w:t>of these vertices. This set is the</w:t>
+        <w:t>firstly considering each polygon within the no-fly zone. We then split this polygon up into the vertices in the corners of the polygon and then form a set of the line segments formed between each adjacent pair of these vertices. This set is the</w:t>
       </w:r>
       <w:r>
         <w:rPr>
@@ -2352,11 +2708,19 @@
         </w:rPr>
         <w:t xml:space="preserve">problem </w:t>
       </w:r>
-      <w:r>
-        <w:rPr>
-          <w:rFonts w:ascii="Arial" w:hAnsi="Arial" w:cs="Arial"/>
-        </w:rPr>
-        <w:t>is calculated by viewing the two line-segments in terms of Bezier parameters.</w:t>
+      <w:proofErr w:type="gramStart"/>
+      <w:r>
+        <w:rPr>
+          <w:rFonts w:ascii="Arial" w:hAnsi="Arial" w:cs="Arial"/>
+        </w:rPr>
+        <w:t>is calculated</w:t>
+      </w:r>
+      <w:proofErr w:type="gramEnd"/>
+      <w:r>
+        <w:rPr>
+          <w:rFonts w:ascii="Arial" w:hAnsi="Arial" w:cs="Arial"/>
+        </w:rPr>
+        <w:t xml:space="preserve"> by viewing the two line-segments in terms of Bezier parameters.</w:t>
       </w:r>
       <w:r>
         <w:rPr>
@@ -2852,6 +3216,7 @@
         <w:rPr>
           <w:rFonts w:ascii="Arial" w:eastAsiaTheme="minorEastAsia" w:hAnsi="Arial" w:cs="Arial"/>
         </w:rPr>
+        <w:lastRenderedPageBreak/>
         <w:t xml:space="preserve">And the second line segment between the two points </w:t>
       </w:r>
       <m:oMath>
@@ -4769,7 +5134,21 @@
         <w:rPr>
           <w:rFonts w:ascii="Arial" w:hAnsi="Arial" w:cs="Arial"/>
         </w:rPr>
-        <w:t>We note that if the denominator of these two terms is 0 then these values will not exist, and so these two lines are parallel and will never intersect, therefore we check the value of the denominator is non-zero first.</w:t>
+        <w:t xml:space="preserve">We note that if the denominator of these two terms is </w:t>
+      </w:r>
+      <w:proofErr w:type="gramStart"/>
+      <w:r>
+        <w:rPr>
+          <w:rFonts w:ascii="Arial" w:hAnsi="Arial" w:cs="Arial"/>
+        </w:rPr>
+        <w:t>0</w:t>
+      </w:r>
+      <w:proofErr w:type="gramEnd"/>
+      <w:r>
+        <w:rPr>
+          <w:rFonts w:ascii="Arial" w:hAnsi="Arial" w:cs="Arial"/>
+        </w:rPr>
+        <w:t xml:space="preserve"> then these values will not exist, and so these two lines are parallel and will never intersect, therefore we check the value of the denominator is non-zero first.</w:t>
       </w:r>
       <w:r>
         <w:rPr>
@@ -4844,7 +5223,6 @@
           <w:noProof/>
           <w:shd w:val="clear" w:color="auto" w:fill="FFFFFF"/>
         </w:rPr>
-        <w:lastRenderedPageBreak/>
         <w:drawing>
           <wp:anchor distT="0" distB="0" distL="114300" distR="114300" simplePos="0" relativeHeight="251664384" behindDoc="0" locked="0" layoutInCell="1" allowOverlap="1" wp14:anchorId="689AD6E1" wp14:editId="7672E2A7">
             <wp:simplePos x="0" y="0"/>
@@ -4905,7 +5283,21 @@
         <w:rPr>
           <w:rFonts w:ascii="Arial" w:hAnsi="Arial" w:cs="Arial"/>
         </w:rPr>
-        <w:t xml:space="preserve">This solution is calculated for each line segment formed by our polygon. If none of these line segments </w:t>
+        <w:t xml:space="preserve">This solution </w:t>
+      </w:r>
+      <w:proofErr w:type="gramStart"/>
+      <w:r>
+        <w:rPr>
+          <w:rFonts w:ascii="Arial" w:hAnsi="Arial" w:cs="Arial"/>
+        </w:rPr>
+        <w:t>is calculated</w:t>
+      </w:r>
+      <w:proofErr w:type="gramEnd"/>
+      <w:r>
+        <w:rPr>
+          <w:rFonts w:ascii="Arial" w:hAnsi="Arial" w:cs="Arial"/>
+        </w:rPr>
+        <w:t xml:space="preserve"> for each line segment formed by our polygon. If none of these line segments </w:t>
       </w:r>
       <w:proofErr w:type="gramStart"/>
       <w:r>
@@ -4919,21 +5311,21 @@
         <w:rPr>
           <w:rFonts w:ascii="Arial" w:hAnsi="Arial" w:cs="Arial"/>
         </w:rPr>
-        <w:t xml:space="preserve"> then the drone move stays away </w:t>
-      </w:r>
-      <w:proofErr w:type="spellStart"/>
-      <w:r>
-        <w:rPr>
-          <w:rFonts w:ascii="Arial" w:hAnsi="Arial" w:cs="Arial"/>
-        </w:rPr>
-        <w:t>form</w:t>
-      </w:r>
-      <w:proofErr w:type="spellEnd"/>
-      <w:r>
-        <w:rPr>
-          <w:rFonts w:ascii="Arial" w:hAnsi="Arial" w:cs="Arial"/>
-        </w:rPr>
-        <w:t xml:space="preserve"> this part of the no-fly zone. We then check this for every polygon within the no-fly zone. If none of these polygons are intersected, the move is valid in terms of the no-fly zone.</w:t>
+        <w:t xml:space="preserve"> then the drone move stays away form this part of the no-fly zone. We then check this for every polygon within the no-fly zone. If none of these polygons </w:t>
+      </w:r>
+      <w:proofErr w:type="gramStart"/>
+      <w:r>
+        <w:rPr>
+          <w:rFonts w:ascii="Arial" w:hAnsi="Arial" w:cs="Arial"/>
+        </w:rPr>
+        <w:t>are intersected</w:t>
+      </w:r>
+      <w:proofErr w:type="gramEnd"/>
+      <w:r>
+        <w:rPr>
+          <w:rFonts w:ascii="Arial" w:hAnsi="Arial" w:cs="Arial"/>
+        </w:rPr>
+        <w:t>, the move is valid in terms of the no-fly zone.</w:t>
       </w:r>
     </w:p>
     <w:p>
@@ -5171,7 +5563,21 @@
         <w:rPr>
           <w:rFonts w:ascii="Arial" w:hAnsi="Arial" w:cs="Arial"/>
         </w:rPr>
-        <w:t>Before this approach was taken for intersecting the no-fly zone</w:t>
+        <w:t xml:space="preserve">Before this approach </w:t>
+      </w:r>
+      <w:proofErr w:type="gramStart"/>
+      <w:r>
+        <w:rPr>
+          <w:rFonts w:ascii="Arial" w:hAnsi="Arial" w:cs="Arial"/>
+        </w:rPr>
+        <w:t>was taken</w:t>
+      </w:r>
+      <w:proofErr w:type="gramEnd"/>
+      <w:r>
+        <w:rPr>
+          <w:rFonts w:ascii="Arial" w:hAnsi="Arial" w:cs="Arial"/>
+        </w:rPr>
+        <w:t xml:space="preserve"> for intersecting the no-fly zone</w:t>
       </w:r>
       <w:r>
         <w:rPr>
@@ -5183,16 +5589,8 @@
         <w:rPr>
           <w:rFonts w:ascii="Arial" w:hAnsi="Arial" w:cs="Arial"/>
         </w:rPr>
-        <w:t xml:space="preserve"> an alternative approach was taken where we simply consider whether the end point of the line segment formed by a move is in the no-fly zone. </w:t>
-      </w:r>
-      <w:proofErr w:type="gramStart"/>
-      <w:r>
-        <w:rPr>
-          <w:rFonts w:ascii="Arial" w:hAnsi="Arial" w:cs="Arial"/>
-        </w:rPr>
-        <w:t>However</w:t>
-      </w:r>
-      <w:proofErr w:type="gramEnd"/>
+        <w:t xml:space="preserve"> an alternative approach was taken where we simply consider whether the end point of the line segment formed by a move is in the no-fly zone. However</w:t>
+      </w:r>
       <w:r>
         <w:rPr>
           <w:rFonts w:ascii="Arial" w:hAnsi="Arial" w:cs="Arial"/>
@@ -5380,8 +5778,19 @@
           <w:bCs/>
           <w:u w:val="single"/>
         </w:rPr>
-        <w:t>Staying within the central area</w:t>
-      </w:r>
+        <w:t xml:space="preserve">Staying within the </w:t>
+      </w:r>
+      <w:proofErr w:type="gramStart"/>
+      <w:r>
+        <w:rPr>
+          <w:rFonts w:ascii="Arial" w:hAnsi="Arial" w:cs="Arial"/>
+          <w:b/>
+          <w:bCs/>
+          <w:u w:val="single"/>
+        </w:rPr>
+        <w:t>central area</w:t>
+      </w:r>
+      <w:proofErr w:type="gramEnd"/>
     </w:p>
     <w:p>
       <w:pPr>
@@ -5394,7 +5803,70 @@
         <w:rPr>
           <w:rFonts w:ascii="Arial" w:hAnsi="Arial" w:cs="Arial"/>
         </w:rPr>
-        <w:t>The drone is not allowed to move in and out of the central area during the delivery of an order. To stop this the algorithm does not consider moves that would result in the drone leaving and re-entering the central area. As the algorithm uses extensive backtracking, the departure the central area is considered from the reverse viewpoint – if the drone has left the central area on its way to the restaurant the drone may not then re-enter the central area as backtracking this path would result in leaving and re-entering the central area on the return journey. So only move pairs where the following logical statement is true: if the drone’s position before the move is not in the central area, this implies the drone’s position after the move is not in the central area</w:t>
+        <w:t xml:space="preserve">The drone is not allowed to move in and out of the </w:t>
+      </w:r>
+      <w:proofErr w:type="gramStart"/>
+      <w:r>
+        <w:rPr>
+          <w:rFonts w:ascii="Arial" w:hAnsi="Arial" w:cs="Arial"/>
+        </w:rPr>
+        <w:t>central area</w:t>
+      </w:r>
+      <w:proofErr w:type="gramEnd"/>
+      <w:r>
+        <w:rPr>
+          <w:rFonts w:ascii="Arial" w:hAnsi="Arial" w:cs="Arial"/>
+        </w:rPr>
+        <w:t xml:space="preserve"> during the delivery of an order. To stop this the algorithm does not consider moves that would result in the drone leaving and re-entering the </w:t>
+      </w:r>
+      <w:proofErr w:type="gramStart"/>
+      <w:r>
+        <w:rPr>
+          <w:rFonts w:ascii="Arial" w:hAnsi="Arial" w:cs="Arial"/>
+        </w:rPr>
+        <w:t>central area</w:t>
+      </w:r>
+      <w:proofErr w:type="gramEnd"/>
+      <w:r>
+        <w:rPr>
+          <w:rFonts w:ascii="Arial" w:hAnsi="Arial" w:cs="Arial"/>
+        </w:rPr>
+        <w:t xml:space="preserve">. As the algorithm uses extensive backtracking, the </w:t>
+      </w:r>
+      <w:r>
+        <w:rPr>
+          <w:rFonts w:ascii="Arial" w:hAnsi="Arial" w:cs="Arial"/>
+        </w:rPr>
+        <w:lastRenderedPageBreak/>
+        <w:t xml:space="preserve">departure the </w:t>
+      </w:r>
+      <w:proofErr w:type="gramStart"/>
+      <w:r>
+        <w:rPr>
+          <w:rFonts w:ascii="Arial" w:hAnsi="Arial" w:cs="Arial"/>
+        </w:rPr>
+        <w:t>central area</w:t>
+      </w:r>
+      <w:proofErr w:type="gramEnd"/>
+      <w:r>
+        <w:rPr>
+          <w:rFonts w:ascii="Arial" w:hAnsi="Arial" w:cs="Arial"/>
+        </w:rPr>
+        <w:t xml:space="preserve"> is considered from the reverse viewpoint – if the drone has left the central area on its way to the restaurant the drone may not then re-enter the central area as backtracking this path would result in leaving and re-entering the central area on the return journey. So only move pairs where the following logical statement is true: if the drone’s position before the move is not in the </w:t>
+      </w:r>
+      <w:proofErr w:type="gramStart"/>
+      <w:r>
+        <w:rPr>
+          <w:rFonts w:ascii="Arial" w:hAnsi="Arial" w:cs="Arial"/>
+        </w:rPr>
+        <w:t>central area</w:t>
+      </w:r>
+      <w:proofErr w:type="gramEnd"/>
+      <w:r>
+        <w:rPr>
+          <w:rFonts w:ascii="Arial" w:hAnsi="Arial" w:cs="Arial"/>
+        </w:rPr>
+        <w:t>, this implies the drone’s position after the move is not in the central area</w:t>
       </w:r>
       <w:r>
         <w:rPr>
@@ -5773,7 +6245,21 @@
         <w:rPr>
           <w:rFonts w:ascii="Arial" w:hAnsi="Arial" w:cs="Arial"/>
         </w:rPr>
-        <w:t xml:space="preserve">drone move is considered </w:t>
+        <w:t xml:space="preserve">drone move </w:t>
+      </w:r>
+      <w:proofErr w:type="gramStart"/>
+      <w:r>
+        <w:rPr>
+          <w:rFonts w:ascii="Arial" w:hAnsi="Arial" w:cs="Arial"/>
+        </w:rPr>
+        <w:t>is considered</w:t>
+      </w:r>
+      <w:proofErr w:type="gramEnd"/>
+      <w:r>
+        <w:rPr>
+          <w:rFonts w:ascii="Arial" w:hAnsi="Arial" w:cs="Arial"/>
+        </w:rPr>
+        <w:t xml:space="preserve"> </w:t>
       </w:r>
       <w:r>
         <w:rPr>
@@ -5931,7 +6417,21 @@
         <w:rPr>
           <w:rFonts w:ascii="Arial" w:hAnsi="Arial" w:cs="Arial"/>
         </w:rPr>
-        <w:t>drone is required to go around the no-fly zone.</w:t>
+        <w:t xml:space="preserve">drone </w:t>
+      </w:r>
+      <w:proofErr w:type="gramStart"/>
+      <w:r>
+        <w:rPr>
+          <w:rFonts w:ascii="Arial" w:hAnsi="Arial" w:cs="Arial"/>
+        </w:rPr>
+        <w:t>is required</w:t>
+      </w:r>
+      <w:proofErr w:type="gramEnd"/>
+      <w:r>
+        <w:rPr>
+          <w:rFonts w:ascii="Arial" w:hAnsi="Arial" w:cs="Arial"/>
+        </w:rPr>
+        <w:t xml:space="preserve"> to go around the no-fly zone.</w:t>
       </w:r>
     </w:p>
     <w:p>
@@ -5944,7 +6444,6 @@
         <w:rPr>
           <w:rFonts w:ascii="Arial" w:hAnsi="Arial" w:cs="Arial"/>
         </w:rPr>
-        <w:lastRenderedPageBreak/>
         <w:t>Thus, we avoid repeating moves. To implement this, at the drone’s starting position we initialise a list of points visited by the drone. Then after every move made by the drone, we add this point to the list of visited points. For every move, we discard any moves that would result in the drone re-entering a point already visited, and only considering moves that would enter new points.</w:t>
       </w:r>
       <w:r>
@@ -5979,7 +6478,21 @@
         <w:rPr>
           <w:rFonts w:ascii="Arial" w:hAnsi="Arial" w:cs="Arial"/>
         </w:rPr>
-        <w:t xml:space="preserve"> we obviously allow positions to be repeated from the original flightpath to the restaurant, and observe that this section of the flightpath when returning will also have no repeated points. Then when we have returned to Appleton Tower the list of repeated points will be cleared, as we only consider moves to be repeated if they are made whilst attempting to pick-up </w:t>
+        <w:t xml:space="preserve"> we obviously allow positions to be repeated from the original flightpath to the restaurant, and observe that this section of the flightpath when returning will also have no repeated points. Then when we have returned to Appleton Tower the list of repeated points will </w:t>
+      </w:r>
+      <w:proofErr w:type="gramStart"/>
+      <w:r>
+        <w:rPr>
+          <w:rFonts w:ascii="Arial" w:hAnsi="Arial" w:cs="Arial"/>
+        </w:rPr>
+        <w:t>be cleared</w:t>
+      </w:r>
+      <w:proofErr w:type="gramEnd"/>
+      <w:r>
+        <w:rPr>
+          <w:rFonts w:ascii="Arial" w:hAnsi="Arial" w:cs="Arial"/>
+        </w:rPr>
+        <w:t xml:space="preserve">, as we only consider moves to be repeated if they are made whilst attempting to pick-up </w:t>
       </w:r>
       <w:r>
         <w:rPr>
@@ -6023,7 +6536,35 @@
         <w:rPr>
           <w:rFonts w:ascii="Arial" w:hAnsi="Arial" w:cs="Arial"/>
         </w:rPr>
-        <w:t xml:space="preserve">One improvement that could be made to the algorithm to improve optimality of the drone’s flightpath could be to consider the reversed approach to the flightpath algorithm as well. That is, firstly consider the flightpath that is created by the greedy move-by-move algorithm starting from the restaurant and travelling towards Appleton Tower and then backtrack the path from Appleton Tower to the restaurant. Then swap the first and second halves of the flightpath, to create a new flightpath that </w:t>
+        <w:t xml:space="preserve">One improvement that could </w:t>
+      </w:r>
+      <w:proofErr w:type="gramStart"/>
+      <w:r>
+        <w:rPr>
+          <w:rFonts w:ascii="Arial" w:hAnsi="Arial" w:cs="Arial"/>
+        </w:rPr>
+        <w:t>be made</w:t>
+      </w:r>
+      <w:proofErr w:type="gramEnd"/>
+      <w:r>
+        <w:rPr>
+          <w:rFonts w:ascii="Arial" w:hAnsi="Arial" w:cs="Arial"/>
+        </w:rPr>
+        <w:t xml:space="preserve"> to the algorithm to improve optimality of the drone’s flightpath could be to consider the reversed approach to the flightpath algorithm as well. That is, firstly consider the flightpath that </w:t>
+      </w:r>
+      <w:proofErr w:type="gramStart"/>
+      <w:r>
+        <w:rPr>
+          <w:rFonts w:ascii="Arial" w:hAnsi="Arial" w:cs="Arial"/>
+        </w:rPr>
+        <w:t>is created</w:t>
+      </w:r>
+      <w:proofErr w:type="gramEnd"/>
+      <w:r>
+        <w:rPr>
+          <w:rFonts w:ascii="Arial" w:hAnsi="Arial" w:cs="Arial"/>
+        </w:rPr>
+        <w:t xml:space="preserve"> by the greedy move-by-move algorithm starting from the restaurant and travelling towards Appleton Tower and then backtrack the path from Appleton Tower to the restaurant. Then swap the first and second halves of the flightpath, to create a new flightpath that </w:t>
       </w:r>
       <w:r>
         <w:rPr>
@@ -6035,7 +6576,21 @@
         <w:rPr>
           <w:rFonts w:ascii="Arial" w:hAnsi="Arial" w:cs="Arial"/>
         </w:rPr>
-        <w:t xml:space="preserve"> be different to the one created by starting at Appleton Tower. Then the drone would take whichever of the two flightpaths is the shortest. This new approach taking the best of 2 paths would mean the result of the flightpath would be at worst the same as the original approach, and potentially better producing a shorter flightpath which would allow more orders to be delivered.</w:t>
+        <w:t xml:space="preserve"> be different to the one created by starting at Appleton Tower. Then the drone would take whichever of the two flightpaths is the shortest. This </w:t>
+      </w:r>
+      <w:proofErr w:type="gramStart"/>
+      <w:r>
+        <w:rPr>
+          <w:rFonts w:ascii="Arial" w:hAnsi="Arial" w:cs="Arial"/>
+        </w:rPr>
+        <w:t>new approach</w:t>
+      </w:r>
+      <w:proofErr w:type="gramEnd"/>
+      <w:r>
+        <w:rPr>
+          <w:rFonts w:ascii="Arial" w:hAnsi="Arial" w:cs="Arial"/>
+        </w:rPr>
+        <w:t xml:space="preserve"> taking the best of 2 paths would mean the result of the flightpath would be at worst the same as the original approach, and potentially better producing a shorter flightpath which would allow more orders to be delivered.</w:t>
       </w:r>
     </w:p>
     <w:p>
@@ -6048,19 +6603,54 @@
         <w:rPr>
           <w:rFonts w:ascii="Arial" w:hAnsi="Arial" w:cs="Arial"/>
         </w:rPr>
-        <w:t>A major flaw with this greedy approach is that it is not guaranteed to be an optimal solution</w:t>
-      </w:r>
-      <w:r>
-        <w:rPr>
-          <w:rFonts w:ascii="Arial" w:hAnsi="Arial" w:cs="Arial"/>
-        </w:rPr>
-        <w:t xml:space="preserve">. Seeing as the flightpath must go around no-fly zones the algorithm could </w:t>
-      </w:r>
-      <w:r>
-        <w:rPr>
-          <w:rFonts w:ascii="Arial" w:hAnsi="Arial" w:cs="Arial"/>
-        </w:rPr>
-        <w:t>be drawn to moving in a direction where</w:t>
+        <w:t xml:space="preserve">A major flaw with this greedy approach is that it </w:t>
+      </w:r>
+      <w:proofErr w:type="gramStart"/>
+      <w:r>
+        <w:rPr>
+          <w:rFonts w:ascii="Arial" w:hAnsi="Arial" w:cs="Arial"/>
+        </w:rPr>
+        <w:t>is not guaranteed</w:t>
+      </w:r>
+      <w:proofErr w:type="gramEnd"/>
+      <w:r>
+        <w:rPr>
+          <w:rFonts w:ascii="Arial" w:hAnsi="Arial" w:cs="Arial"/>
+        </w:rPr>
+        <w:t xml:space="preserve"> to be an optimal solution</w:t>
+      </w:r>
+      <w:r>
+        <w:rPr>
+          <w:rFonts w:ascii="Arial" w:hAnsi="Arial" w:cs="Arial"/>
+        </w:rPr>
+        <w:t xml:space="preserve">. </w:t>
+      </w:r>
+      <w:proofErr w:type="gramStart"/>
+      <w:r>
+        <w:rPr>
+          <w:rFonts w:ascii="Arial" w:hAnsi="Arial" w:cs="Arial"/>
+        </w:rPr>
+        <w:t>Seeing as</w:t>
+      </w:r>
+      <w:proofErr w:type="gramEnd"/>
+      <w:r>
+        <w:rPr>
+          <w:rFonts w:ascii="Arial" w:hAnsi="Arial" w:cs="Arial"/>
+        </w:rPr>
+        <w:t xml:space="preserve"> the flightpath must go around no-fly zones the algorithm could </w:t>
+      </w:r>
+      <w:r>
+        <w:rPr>
+          <w:rFonts w:ascii="Arial" w:hAnsi="Arial" w:cs="Arial"/>
+        </w:rPr>
+        <w:t xml:space="preserve">be drawn to </w:t>
+      </w:r>
+      <w:r>
+        <w:rPr>
+          <w:rFonts w:ascii="Arial" w:hAnsi="Arial" w:cs="Arial"/>
+        </w:rPr>
+        <w:lastRenderedPageBreak/>
+        <w:t>moving in a direction where</w:t>
       </w:r>
       <w:r>
         <w:rPr>
@@ -6084,7 +6674,21 @@
         <w:rPr>
           <w:rFonts w:ascii="Arial" w:hAnsi="Arial" w:cs="Arial"/>
         </w:rPr>
-        <w:t xml:space="preserve"> To this end a provably optimal approach such as the A* algorithm was considered, however this approach has a significant drawback in terms of memory required. As there are potentially 16 possible moves at each point</w:t>
+        <w:t xml:space="preserve"> To this end a provably optimal approach such as the A* algorithm </w:t>
+      </w:r>
+      <w:proofErr w:type="gramStart"/>
+      <w:r>
+        <w:rPr>
+          <w:rFonts w:ascii="Arial" w:hAnsi="Arial" w:cs="Arial"/>
+        </w:rPr>
+        <w:t>was considered</w:t>
+      </w:r>
+      <w:proofErr w:type="gramEnd"/>
+      <w:r>
+        <w:rPr>
+          <w:rFonts w:ascii="Arial" w:hAnsi="Arial" w:cs="Arial"/>
+        </w:rPr>
+        <w:t>, however this approach has a significant drawback in terms of memory required. As there are potentially 16 possible moves at each point</w:t>
       </w:r>
       <w:r>
         <w:rPr>
@@ -6232,19 +6836,11 @@
         </w:rPr>
         <w:t xml:space="preserve"> is the depth of moves in a solution. </w:t>
       </w:r>
-      <w:proofErr w:type="gramStart"/>
       <w:r>
         <w:rPr>
           <w:rFonts w:ascii="Arial" w:eastAsiaTheme="minorEastAsia" w:hAnsi="Arial" w:cs="Arial"/>
         </w:rPr>
-        <w:t>However</w:t>
-      </w:r>
-      <w:proofErr w:type="gramEnd"/>
-      <w:r>
-        <w:rPr>
-          <w:rFonts w:ascii="Arial" w:eastAsiaTheme="minorEastAsia" w:hAnsi="Arial" w:cs="Arial"/>
-        </w:rPr>
-        <w:t xml:space="preserve"> some form of graph pre-processing before any moves are calculated or an implementation of a memory bounded algorithm, such as SMA*</w:t>
+        <w:t>However some form of graph pre-processing before any moves are calculated or an implementation of a memory bounded algorithm, such as SMA*</w:t>
       </w:r>
       <w:sdt>
         <w:sdtPr>
@@ -6318,7 +6914,6 @@
           <w:bCs/>
           <w:u w:val="single"/>
         </w:rPr>
-        <w:lastRenderedPageBreak/>
         <w:t>Figures</w:t>
       </w:r>
     </w:p>
@@ -6451,6 +7046,7 @@
           <w:rFonts w:ascii="Arial" w:eastAsiaTheme="minorEastAsia" w:hAnsi="Arial" w:cs="Arial"/>
           <w:noProof/>
         </w:rPr>
+        <w:lastRenderedPageBreak/>
         <w:drawing>
           <wp:inline distT="0" distB="0" distL="0" distR="0" wp14:anchorId="5979AE1E" wp14:editId="667DC67A">
             <wp:extent cx="5731510" cy="3822700"/>
@@ -6637,8 +7233,8 @@
                 </w:rPr>
                 <w:fldChar w:fldCharType="separate"/>
               </w:r>
-              <w:bookmarkStart w:id="6" w:name="_Ref120108057"/>
-              <w:bookmarkStart w:id="7" w:name="_Ref120107812"/>
+              <w:bookmarkStart w:id="6" w:name="_Ref120107812"/>
+              <w:bookmarkStart w:id="7" w:name="_Ref120108057"/>
             </w:p>
             <w:tbl>
               <w:tblPr>

</xml_diff>